<commit_message>
-updated specs document to latest version
</commit_message>
<xml_diff>
--- a/Documents/Specifications and Risk Assessment.docx
+++ b/Documents/Specifications and Risk Assessment.docx
@@ -10,6 +10,7 @@
           <w:docPartUnique/>
         </w:docPartObj>
       </w:sdtPr>
+      <w:sdtEndPr/>
       <w:sdtContent>
         <w:p/>
         <w:tbl>
@@ -54,6 +55,7 @@
                   <w:dataBinding w:prefixMappings="xmlns:ns0='http://schemas.openxmlformats.org/officeDocument/2006/extended-properties'" w:xpath="/ns0:Properties[1]/ns0:Company[1]" w:storeItemID="{6668398D-A668-4E3E-A5EB-62B293D839F1}"/>
                   <w:text/>
                 </w:sdtPr>
+                <w:sdtEndPr/>
                 <w:sdtContent>
                   <w:p>
                     <w:pPr>
@@ -133,6 +135,7 @@
                   <w:dataBinding w:prefixMappings="xmlns:ns0='http://schemas.openxmlformats.org/package/2006/metadata/core-properties' xmlns:ns1='http://purl.org/dc/elements/1.1/'" w:xpath="/ns0:coreProperties[1]/ns1:title[1]" w:storeItemID="{6C3C8BC8-F283-45AE-878A-BAB7291924A1}"/>
                   <w:text/>
                 </w:sdtPr>
+                <w:sdtEndPr/>
                 <w:sdtContent>
                   <w:p>
                     <w:pPr>
@@ -175,6 +178,7 @@
                 <w:dataBinding w:prefixMappings="xmlns:ns0='http://schemas.openxmlformats.org/package/2006/metadata/core-properties' xmlns:ns1='http://purl.org/dc/elements/1.1/'" w:xpath="/ns0:coreProperties[1]/ns1:subject[1]" w:storeItemID="{6C3C8BC8-F283-45AE-878A-BAB7291924A1}"/>
                 <w:text/>
               </w:sdtPr>
+              <w:sdtEndPr/>
               <w:sdtContent>
                 <w:tc>
                   <w:tcPr>
@@ -228,6 +232,8 @@
                   <w:right w:w="115" w:type="dxa"/>
                 </w:tcMar>
               </w:tcPr>
+              <w:bookmarkStart w:id="0" w:name="OLE_LINK2" w:displacedByCustomXml="next"/>
+              <w:bookmarkStart w:id="1" w:name="OLE_LINK1" w:displacedByCustomXml="next"/>
               <w:sdt>
                 <w:sdtPr>
                   <w:rPr>
@@ -235,12 +241,10 @@
                   </w:rPr>
                   <w:alias w:val="Author"/>
                   <w:id w:val="13406928"/>
-                  <w:placeholder>
-                    <w:docPart w:val="13362998EEC541BF945293F176A979A7"/>
-                  </w:placeholder>
                   <w:dataBinding w:prefixMappings="xmlns:ns0='http://schemas.openxmlformats.org/package/2006/metadata/core-properties' xmlns:ns1='http://purl.org/dc/elements/1.1/'" w:xpath="/ns0:coreProperties[1]/ns1:creator[1]" w:storeItemID="{6C3C8BC8-F283-45AE-878A-BAB7291924A1}"/>
                   <w:text/>
                 </w:sdtPr>
+                <w:sdtEndPr/>
                 <w:sdtContent>
                   <w:p>
                     <w:pPr>
@@ -258,6 +262,8 @@
                   </w:p>
                 </w:sdtContent>
               </w:sdt>
+              <w:bookmarkEnd w:id="1"/>
+              <w:bookmarkEnd w:id="0"/>
               <w:p>
                 <w:pPr>
                   <w:pStyle w:val="NoSpacing"/>
@@ -355,42 +361,6 @@
                   <w:t>Danny Yan (20387735)</w:t>
                 </w:r>
               </w:p>
-              <w:sdt>
-                <w:sdtPr>
-                  <w:rPr>
-                    <w:color w:val="5B9BD5" w:themeColor="accent1"/>
-                  </w:rPr>
-                  <w:alias w:val="Date"/>
-                  <w:tag w:val="Date"/>
-                  <w:id w:val="13406932"/>
-                  <w:placeholder>
-                    <w:docPart w:val="C400AD17D31C48B59D38A266F8108BF4"/>
-                  </w:placeholder>
-                  <w:dataBinding w:prefixMappings="xmlns:ns0='http://schemas.microsoft.com/office/2006/coverPageProps'" w:xpath="/ns0:CoverPageProperties[1]/ns0:PublishDate[1]" w:storeItemID="{55AF091B-3C7A-41E3-B477-F2FDAA23CFDA}"/>
-                  <w:date w:fullDate="2014-06-01T00:00:00Z">
-                    <w:dateFormat w:val="M-d-yyyy"/>
-                    <w:lid w:val="en-US"/>
-                    <w:storeMappedDataAs w:val="dateTime"/>
-                    <w:calendar w:val="gregorian"/>
-                  </w:date>
-                </w:sdtPr>
-                <w:sdtContent>
-                  <w:p>
-                    <w:pPr>
-                      <w:pStyle w:val="NoSpacing"/>
-                      <w:rPr>
-                        <w:color w:val="5B9BD5" w:themeColor="accent1"/>
-                      </w:rPr>
-                    </w:pPr>
-                    <w:r>
-                      <w:rPr>
-                        <w:color w:val="5B9BD5" w:themeColor="accent1"/>
-                      </w:rPr>
-                      <w:t>June 1, 2014</w:t>
-                    </w:r>
-                  </w:p>
-                </w:sdtContent>
-              </w:sdt>
               <w:p>
                 <w:pPr>
                   <w:pStyle w:val="NoSpacing"/>
@@ -398,16 +368,35 @@
                     <w:color w:val="5B9BD5" w:themeColor="accent1"/>
                   </w:rPr>
                 </w:pPr>
+                <w:r>
+                  <w:rPr>
+                    <w:color w:val="5B9BD5" w:themeColor="accent1"/>
+                  </w:rPr>
+                  <w:t>June 2, 2014</w:t>
+                </w:r>
+                <w:bookmarkStart w:id="2" w:name="_GoBack"/>
+                <w:bookmarkEnd w:id="2"/>
               </w:p>
             </w:tc>
           </w:tr>
         </w:tbl>
         <w:p/>
-        <w:p/>
       </w:sdtContent>
     </w:sdt>
+    <w:p>
+      <w:r>
+        <w:br w:type="page"/>
+      </w:r>
+    </w:p>
     <w:sdt>
       <w:sdtPr>
+        <w:rPr>
+          <w:rFonts w:asciiTheme="minorHAnsi" w:eastAsiaTheme="minorEastAsia" w:hAnsiTheme="minorHAnsi" w:cstheme="minorBidi"/>
+          <w:color w:val="auto"/>
+          <w:sz w:val="22"/>
+          <w:szCs w:val="22"/>
+          <w:lang w:eastAsia="ja-JP"/>
+        </w:rPr>
         <w:id w:val="461469726"/>
         <w:docPartObj>
           <w:docPartGallery w:val="Table of Contents"/>
@@ -416,14 +405,9 @@
       </w:sdtPr>
       <w:sdtEndPr>
         <w:rPr>
-          <w:rFonts w:asciiTheme="minorHAnsi" w:eastAsiaTheme="minorEastAsia" w:hAnsiTheme="minorHAnsi" w:cstheme="minorBidi"/>
           <w:b/>
           <w:bCs/>
           <w:noProof/>
-          <w:color w:val="auto"/>
-          <w:sz w:val="22"/>
-          <w:szCs w:val="22"/>
-          <w:lang w:eastAsia="ja-JP"/>
         </w:rPr>
       </w:sdtEndPr>
       <w:sdtContent>
@@ -444,6 +428,7 @@
             </w:tabs>
             <w:rPr>
               <w:noProof/>
+              <w:lang w:val="en-CA" w:eastAsia="en-CA"/>
             </w:rPr>
           </w:pPr>
           <w:r>
@@ -455,7 +440,7 @@
           <w:r>
             <w:fldChar w:fldCharType="separate"/>
           </w:r>
-          <w:hyperlink w:anchor="_Toc389435720" w:history="1">
+          <w:hyperlink w:anchor="_Toc389485421" w:history="1">
             <w:r>
               <w:rPr>
                 <w:rStyle w:val="Hyperlink"/>
@@ -466,6 +451,7 @@
             <w:r>
               <w:rPr>
                 <w:noProof/>
+                <w:lang w:val="en-CA" w:eastAsia="en-CA"/>
               </w:rPr>
               <w:tab/>
             </w:r>
@@ -495,7 +481,7 @@
                 <w:noProof/>
                 <w:webHidden/>
               </w:rPr>
-              <w:instrText xml:space="preserve"> PAGEREF _Toc389435720 \h </w:instrText>
+              <w:instrText xml:space="preserve"> PAGEREF _Toc389485421 \h </w:instrText>
             </w:r>
             <w:r>
               <w:rPr>
@@ -515,7 +501,7 @@
                 <w:noProof/>
                 <w:webHidden/>
               </w:rPr>
-              <w:t>2</w:t>
+              <w:t>3</w:t>
             </w:r>
             <w:r>
               <w:rPr>
@@ -535,9 +521,10 @@
             </w:tabs>
             <w:rPr>
               <w:noProof/>
+              <w:lang w:val="en-CA" w:eastAsia="en-CA"/>
             </w:rPr>
           </w:pPr>
-          <w:hyperlink w:anchor="_Toc389435721" w:history="1">
+          <w:hyperlink w:anchor="_Toc389485422" w:history="1">
             <w:r>
               <w:rPr>
                 <w:rStyle w:val="Hyperlink"/>
@@ -548,6 +535,7 @@
             <w:r>
               <w:rPr>
                 <w:noProof/>
+                <w:lang w:val="en-CA" w:eastAsia="en-CA"/>
               </w:rPr>
               <w:tab/>
             </w:r>
@@ -577,7 +565,7 @@
                 <w:noProof/>
                 <w:webHidden/>
               </w:rPr>
-              <w:instrText xml:space="preserve"> PAGEREF _Toc389435721 \h </w:instrText>
+              <w:instrText xml:space="preserve"> PAGEREF _Toc389485422 \h </w:instrText>
             </w:r>
             <w:r>
               <w:rPr>
@@ -597,7 +585,7 @@
                 <w:noProof/>
                 <w:webHidden/>
               </w:rPr>
-              <w:t>2</w:t>
+              <w:t>3</w:t>
             </w:r>
             <w:r>
               <w:rPr>
@@ -617,9 +605,10 @@
             </w:tabs>
             <w:rPr>
               <w:noProof/>
+              <w:lang w:val="en-CA" w:eastAsia="en-CA"/>
             </w:rPr>
           </w:pPr>
-          <w:hyperlink w:anchor="_Toc389435722" w:history="1">
+          <w:hyperlink w:anchor="_Toc389485423" w:history="1">
             <w:r>
               <w:rPr>
                 <w:rStyle w:val="Hyperlink"/>
@@ -630,6 +619,7 @@
             <w:r>
               <w:rPr>
                 <w:noProof/>
+                <w:lang w:val="en-CA" w:eastAsia="en-CA"/>
               </w:rPr>
               <w:tab/>
             </w:r>
@@ -659,7 +649,7 @@
                 <w:noProof/>
                 <w:webHidden/>
               </w:rPr>
-              <w:instrText xml:space="preserve"> PAGEREF _Toc389435722 \h </w:instrText>
+              <w:instrText xml:space="preserve"> PAGEREF _Toc389485423 \h </w:instrText>
             </w:r>
             <w:r>
               <w:rPr>
@@ -679,7 +669,7 @@
                 <w:noProof/>
                 <w:webHidden/>
               </w:rPr>
-              <w:t>2</w:t>
+              <w:t>3</w:t>
             </w:r>
             <w:r>
               <w:rPr>
@@ -699,9 +689,10 @@
             </w:tabs>
             <w:rPr>
               <w:noProof/>
+              <w:lang w:val="en-CA" w:eastAsia="en-CA"/>
             </w:rPr>
           </w:pPr>
-          <w:hyperlink w:anchor="_Toc389435723" w:history="1">
+          <w:hyperlink w:anchor="_Toc389485424" w:history="1">
             <w:r>
               <w:rPr>
                 <w:rStyle w:val="Hyperlink"/>
@@ -712,6 +703,7 @@
             <w:r>
               <w:rPr>
                 <w:noProof/>
+                <w:lang w:val="en-CA" w:eastAsia="en-CA"/>
               </w:rPr>
               <w:tab/>
             </w:r>
@@ -741,7 +733,7 @@
                 <w:noProof/>
                 <w:webHidden/>
               </w:rPr>
-              <w:instrText xml:space="preserve"> PAGEREF _Toc389435723 \h </w:instrText>
+              <w:instrText xml:space="preserve"> PAGEREF _Toc389485424 \h </w:instrText>
             </w:r>
             <w:r>
               <w:rPr>
@@ -761,7 +753,7 @@
                 <w:noProof/>
                 <w:webHidden/>
               </w:rPr>
-              <w:t>3</w:t>
+              <w:t>4</w:t>
             </w:r>
             <w:r>
               <w:rPr>
@@ -781,9 +773,10 @@
             </w:tabs>
             <w:rPr>
               <w:noProof/>
+              <w:lang w:val="en-CA" w:eastAsia="en-CA"/>
             </w:rPr>
           </w:pPr>
-          <w:hyperlink w:anchor="_Toc389435724" w:history="1">
+          <w:hyperlink w:anchor="_Toc389485425" w:history="1">
             <w:r>
               <w:rPr>
                 <w:rStyle w:val="Hyperlink"/>
@@ -794,6 +787,7 @@
             <w:r>
               <w:rPr>
                 <w:noProof/>
+                <w:lang w:val="en-CA" w:eastAsia="en-CA"/>
               </w:rPr>
               <w:tab/>
             </w:r>
@@ -823,7 +817,7 @@
                 <w:noProof/>
                 <w:webHidden/>
               </w:rPr>
-              <w:instrText xml:space="preserve"> PAGEREF _Toc389435724 \h </w:instrText>
+              <w:instrText xml:space="preserve"> PAGEREF _Toc389485425 \h </w:instrText>
             </w:r>
             <w:r>
               <w:rPr>
@@ -843,7 +837,7 @@
                 <w:noProof/>
                 <w:webHidden/>
               </w:rPr>
-              <w:t>4</w:t>
+              <w:t>5</w:t>
             </w:r>
             <w:r>
               <w:rPr>
@@ -863,9 +857,10 @@
             </w:tabs>
             <w:rPr>
               <w:noProof/>
+              <w:lang w:val="en-CA" w:eastAsia="en-CA"/>
             </w:rPr>
           </w:pPr>
-          <w:hyperlink w:anchor="_Toc389435725" w:history="1">
+          <w:hyperlink w:anchor="_Toc389485426" w:history="1">
             <w:r>
               <w:rPr>
                 <w:rStyle w:val="Hyperlink"/>
@@ -876,6 +871,7 @@
             <w:r>
               <w:rPr>
                 <w:noProof/>
+                <w:lang w:val="en-CA" w:eastAsia="en-CA"/>
               </w:rPr>
               <w:tab/>
             </w:r>
@@ -905,7 +901,7 @@
                 <w:noProof/>
                 <w:webHidden/>
               </w:rPr>
-              <w:instrText xml:space="preserve"> PAGEREF _Toc389435725 \h </w:instrText>
+              <w:instrText xml:space="preserve"> PAGEREF _Toc389485426 \h </w:instrText>
             </w:r>
             <w:r>
               <w:rPr>
@@ -925,7 +921,7 @@
                 <w:noProof/>
                 <w:webHidden/>
               </w:rPr>
-              <w:t>4</w:t>
+              <w:t>5</w:t>
             </w:r>
             <w:r>
               <w:rPr>
@@ -945,9 +941,10 @@
             </w:tabs>
             <w:rPr>
               <w:noProof/>
+              <w:lang w:val="en-CA" w:eastAsia="en-CA"/>
             </w:rPr>
           </w:pPr>
-          <w:hyperlink w:anchor="_Toc389435726" w:history="1">
+          <w:hyperlink w:anchor="_Toc389485427" w:history="1">
             <w:r>
               <w:rPr>
                 <w:rStyle w:val="Hyperlink"/>
@@ -958,6 +955,7 @@
             <w:r>
               <w:rPr>
                 <w:noProof/>
+                <w:lang w:val="en-CA" w:eastAsia="en-CA"/>
               </w:rPr>
               <w:tab/>
             </w:r>
@@ -987,7 +985,7 @@
                 <w:noProof/>
                 <w:webHidden/>
               </w:rPr>
-              <w:instrText xml:space="preserve"> PAGEREF _Toc389435726 \h </w:instrText>
+              <w:instrText xml:space="preserve"> PAGEREF _Toc389485427 \h </w:instrText>
             </w:r>
             <w:r>
               <w:rPr>
@@ -1007,7 +1005,7 @@
                 <w:noProof/>
                 <w:webHidden/>
               </w:rPr>
-              <w:t>5</w:t>
+              <w:t>6</w:t>
             </w:r>
             <w:r>
               <w:rPr>
@@ -1027,9 +1025,10 @@
             </w:tabs>
             <w:rPr>
               <w:noProof/>
+              <w:lang w:val="en-CA" w:eastAsia="en-CA"/>
             </w:rPr>
           </w:pPr>
-          <w:hyperlink w:anchor="_Toc389435727" w:history="1">
+          <w:hyperlink w:anchor="_Toc389485428" w:history="1">
             <w:r>
               <w:rPr>
                 <w:rStyle w:val="Hyperlink"/>
@@ -1040,6 +1039,7 @@
             <w:r>
               <w:rPr>
                 <w:noProof/>
+                <w:lang w:val="en-CA" w:eastAsia="en-CA"/>
               </w:rPr>
               <w:tab/>
             </w:r>
@@ -1069,7 +1069,7 @@
                 <w:noProof/>
                 <w:webHidden/>
               </w:rPr>
-              <w:instrText xml:space="preserve"> PAGEREF _Toc389435727 \h </w:instrText>
+              <w:instrText xml:space="preserve"> PAGEREF _Toc389485428 \h </w:instrText>
             </w:r>
             <w:r>
               <w:rPr>
@@ -1089,7 +1089,7 @@
                 <w:noProof/>
                 <w:webHidden/>
               </w:rPr>
-              <w:t>6</w:t>
+              <w:t>7</w:t>
             </w:r>
             <w:r>
               <w:rPr>
@@ -1108,9 +1108,10 @@
             </w:tabs>
             <w:rPr>
               <w:noProof/>
+              <w:lang w:val="en-CA" w:eastAsia="en-CA"/>
             </w:rPr>
           </w:pPr>
-          <w:hyperlink w:anchor="_Toc389435728" w:history="1">
+          <w:hyperlink w:anchor="_Toc389485429" w:history="1">
             <w:r>
               <w:rPr>
                 <w:rStyle w:val="Hyperlink"/>
@@ -1137,7 +1138,7 @@
                 <w:noProof/>
                 <w:webHidden/>
               </w:rPr>
-              <w:instrText xml:space="preserve"> PAGEREF _Toc389435728 \h </w:instrText>
+              <w:instrText xml:space="preserve"> PAGEREF _Toc389485429 \h </w:instrText>
             </w:r>
             <w:r>
               <w:rPr>
@@ -1157,7 +1158,7 @@
                 <w:noProof/>
                 <w:webHidden/>
               </w:rPr>
-              <w:t>9</w:t>
+              <w:t>10</w:t>
             </w:r>
             <w:r>
               <w:rPr>
@@ -1169,6 +1170,13 @@
           </w:hyperlink>
         </w:p>
         <w:p>
+          <w:pPr>
+            <w:rPr>
+              <w:b/>
+              <w:bCs/>
+              <w:noProof/>
+            </w:rPr>
+          </w:pPr>
           <w:r>
             <w:rPr>
               <w:b/>
@@ -1181,11 +1189,21 @@
       </w:sdtContent>
     </w:sdt>
     <w:p>
-      <w:r>
+      <w:pPr>
+        <w:rPr>
+          <w:b/>
+          <w:bCs/>
+          <w:noProof/>
+        </w:rPr>
+      </w:pPr>
+      <w:r>
+        <w:rPr>
+          <w:b/>
+          <w:bCs/>
+          <w:noProof/>
+        </w:rPr>
         <w:br w:type="page"/>
       </w:r>
-      <w:bookmarkStart w:id="0" w:name="_GoBack"/>
-      <w:bookmarkEnd w:id="0"/>
     </w:p>
     <w:p>
       <w:pPr>
@@ -1196,19 +1214,21 @@
         </w:numPr>
         <w:ind w:left="0" w:firstLine="0"/>
       </w:pPr>
-      <w:bookmarkStart w:id="1" w:name="_Toc389435720"/>
       <w:r>
         <w:lastRenderedPageBreak/>
+        <w:t xml:space="preserve"> </w:t>
+      </w:r>
+      <w:bookmarkStart w:id="3" w:name="_Toc389485421"/>
+      <w:r>
         <w:t>High-Level Project Description</w:t>
       </w:r>
-      <w:bookmarkEnd w:id="1"/>
+      <w:bookmarkEnd w:id="3"/>
     </w:p>
-    <w:p/>
     <w:p>
       <w:pPr>
         <w:pStyle w:val="Heading2"/>
       </w:pPr>
-      <w:bookmarkStart w:id="2" w:name="_Toc389435721"/>
+      <w:bookmarkStart w:id="4" w:name="_Toc389485422"/>
       <w:r>
         <w:t xml:space="preserve">1.1 </w:t>
       </w:r>
@@ -1216,19 +1236,28 @@
         <w:tab/>
         <w:t>Motivation</w:t>
       </w:r>
-      <w:bookmarkEnd w:id="2"/>
+      <w:bookmarkEnd w:id="4"/>
     </w:p>
     <w:p>
+      <w:pPr>
+        <w:spacing w:line="276" w:lineRule="auto"/>
+      </w:pPr>
       <w:r>
         <w:t>Instant messaging systems of today are instant in name only.</w:t>
       </w:r>
     </w:p>
     <w:p>
+      <w:pPr>
+        <w:spacing w:line="276" w:lineRule="auto"/>
+      </w:pPr>
       <w:r>
         <w:t xml:space="preserve">Messages are sent when the send button is pressed by the sender, and no feedback to the receiver is presented during the waiting period except a wholly inadequate “user is typing” notification. This disruptive downtime between message and reply in modern instant messaging systems is becoming more apparent day by day. </w:t>
       </w:r>
     </w:p>
     <w:p>
+      <w:pPr>
+        <w:spacing w:line="276" w:lineRule="auto"/>
+      </w:pPr>
       <w:r>
         <w:t>In a 2007 study conducted by scientists at the Dortmund Institute for German Language and Literature, it was discovered that the average instant messaging system user discards 20% of their composed messages</w:t>
       </w:r>
@@ -1237,6 +1266,7 @@
           <w:id w:val="1499539288"/>
           <w:citation/>
         </w:sdtPr>
+        <w:sdtEndPr/>
         <w:sdtContent>
           <w:r>
             <w:fldChar w:fldCharType="begin"/>
@@ -1275,6 +1305,9 @@
       </w:r>
     </w:p>
     <w:p>
+      <w:pPr>
+        <w:spacing w:line="276" w:lineRule="auto"/>
+      </w:pPr>
       <w:r>
         <w:t xml:space="preserve">Much of this awkward inefficiency could be avoided if there exists an instant messaging system that is true to its name: </w:t>
       </w:r>
@@ -1292,6 +1325,9 @@
       </w:r>
     </w:p>
     <w:p>
+      <w:pPr>
+        <w:spacing w:line="276" w:lineRule="auto"/>
+      </w:pPr>
       <w:r>
         <w:t xml:space="preserve">More recently, leaks provided by Edward Snowden on NSA’s overreach in its information collection practices has sparked a global </w:t>
       </w:r>
@@ -1303,6 +1339,9 @@
       </w:r>
     </w:p>
     <w:p>
+      <w:pPr>
+        <w:spacing w:line="276" w:lineRule="auto"/>
+      </w:pPr>
       <w:r>
         <w:t>Some believe that the widely popular instant messaging network,</w:t>
       </w:r>
@@ -1331,6 +1370,7 @@
           <w:id w:val="-1050141924"/>
           <w:citation/>
         </w:sdtPr>
+        <w:sdtEndPr/>
         <w:sdtContent>
           <w:r>
             <w:fldChar w:fldCharType="begin"/>
@@ -1368,10 +1408,7 @@
         <w:t xml:space="preserve"> indeed</w:t>
       </w:r>
       <w:r>
-        <w:t xml:space="preserve"> reserves the right to collect “</w:t>
-      </w:r>
-      <w:r>
-        <w:t>Content of instant messaging communications, Voice messages, and video messages</w:t>
+        <w:t xml:space="preserve"> reserves the right to collect “Content of instant messaging communications, Voice messages, and video messages</w:t>
       </w:r>
       <w:r>
         <w:t xml:space="preserve">” </w:t>
@@ -1381,6 +1418,7 @@
           <w:id w:val="887144783"/>
           <w:citation/>
         </w:sdtPr>
+        <w:sdtEndPr/>
         <w:sdtContent>
           <w:r>
             <w:fldChar w:fldCharType="begin"/>
@@ -1407,17 +1445,11 @@
       </w:r>
     </w:p>
     <w:p>
-      <w:r>
-        <w:t>As of today, t</w:t>
-      </w:r>
-      <w:r>
-        <w:t>h</w:t>
-      </w:r>
-      <w:r>
-        <w:t xml:space="preserve">e </w:t>
-      </w:r>
-      <w:r>
-        <w:t>demand</w:t>
+      <w:pPr>
+        <w:spacing w:line="276" w:lineRule="auto"/>
+      </w:pPr>
+      <w:r>
+        <w:t>As of today, the demand</w:t>
       </w:r>
       <w:r>
         <w:t xml:space="preserve"> for</w:t>
@@ -1429,10 +1461,73 @@
         <w:t>s</w:t>
       </w:r>
       <w:r>
-        <w:t xml:space="preserve"> has yet to be met</w:t>
-      </w:r>
-      <w:r>
-        <w:t>.</w:t>
+        <w:t xml:space="preserve"> has yet to be met.</w:t>
+      </w:r>
+    </w:p>
+    <w:p>
+      <w:pPr>
+        <w:pStyle w:val="Heading2"/>
+        <w:numPr>
+          <w:ilvl w:val="1"/>
+          <w:numId w:val="1"/>
+        </w:numPr>
+        <w:spacing w:line="276" w:lineRule="auto"/>
+        <w:ind w:left="0" w:firstLine="0"/>
+      </w:pPr>
+      <w:bookmarkStart w:id="5" w:name="_Toc389485423"/>
+      <w:r>
+        <w:t>Problem Statement</w:t>
+      </w:r>
+      <w:bookmarkEnd w:id="5"/>
+    </w:p>
+    <w:p>
+      <w:pPr>
+        <w:spacing w:line="276" w:lineRule="auto"/>
+      </w:pPr>
+      <w:r>
+        <w:t xml:space="preserve">We aim to design an instant messaging system that </w:t>
+      </w:r>
+      <w:r>
+        <w:t>mimics the free-flowing experience of natural, in-person conversations,</w:t>
+      </w:r>
+      <w:r>
+        <w:t xml:space="preserve"> and at the same time protects the privacy of its users as an utmost priority.</w:t>
+      </w:r>
+    </w:p>
+    <w:p>
+      <w:pPr>
+        <w:spacing w:line="276" w:lineRule="auto"/>
+      </w:pPr>
+      <w:r>
+        <w:t xml:space="preserve">Our system will meet the former objective </w:t>
+      </w:r>
+      <w:r>
+        <w:t xml:space="preserve">by updating messages on the receiver side as they </w:t>
+      </w:r>
+      <w:r>
+        <w:t xml:space="preserve">are being written in real time, removing the disruptive delay between message and reply necessitated by the send button. </w:t>
+      </w:r>
+    </w:p>
+    <w:p>
+      <w:pPr>
+        <w:spacing w:line="276" w:lineRule="auto"/>
+      </w:pPr>
+      <w:r>
+        <w:t xml:space="preserve">Ideally, we will meet the latter objective by implementing our system as a truly decentralized peer-to-peer architecture with no centrally controlled servers of any kind. Messages in </w:t>
+      </w:r>
+      <w:r>
+        <w:t>this</w:t>
+      </w:r>
+      <w:r>
+        <w:t xml:space="preserve"> system will thus travel directly from the sender to the recipient, through a completely encrypted channel, giving no opportunity for any third-party to access message contents. </w:t>
+      </w:r>
+    </w:p>
+    <w:p>
+      <w:pPr>
+        <w:spacing w:line="276" w:lineRule="auto"/>
+      </w:pPr>
+      <w:r>
+        <w:t>Alternatively, if a pure peer-to-peer system proves to be impractical for any reason, we will attempt to design a hybrid system that makes use of central servers for only peer discovery and authentication.</w:t>
       </w:r>
     </w:p>
     <w:p>
@@ -1444,65 +1539,12 @@
         </w:numPr>
         <w:ind w:left="0" w:firstLine="0"/>
       </w:pPr>
-      <w:bookmarkStart w:id="3" w:name="_Toc389435722"/>
-      <w:r>
-        <w:t>Problem Statement</w:t>
-      </w:r>
-      <w:bookmarkEnd w:id="3"/>
-    </w:p>
-    <w:p>
-      <w:r>
-        <w:t xml:space="preserve">We aim to design an instant messaging system that </w:t>
-      </w:r>
-      <w:r>
-        <w:t>mimics the free-flowing experience of natural, in-person conversations,</w:t>
-      </w:r>
-      <w:r>
-        <w:t xml:space="preserve"> and at the same time protects the privacy of its users as an utmost priority.</w:t>
-      </w:r>
-    </w:p>
-    <w:p>
-      <w:r>
-        <w:t xml:space="preserve">Our system will meet the former objective </w:t>
-      </w:r>
-      <w:r>
-        <w:t xml:space="preserve">by updating messages on the receiver side as they </w:t>
-      </w:r>
-      <w:r>
-        <w:t xml:space="preserve">are being written in real time, removing the disruptive delay between message and reply necessitated by the send button. </w:t>
-      </w:r>
-    </w:p>
-    <w:p>
-      <w:r>
-        <w:t xml:space="preserve">Ideally, we will meet the latter objective by implementing our system as a truly decentralized peer-to-peer architecture with no centrally controlled servers of any kind. Messages in </w:t>
-      </w:r>
-      <w:r>
-        <w:t>this</w:t>
-      </w:r>
-      <w:r>
-        <w:t xml:space="preserve"> system will thus travel directly from the sender to the recipient, through a completely encrypted channel, giving no opportunity for any third-party to access message contents. </w:t>
-      </w:r>
-    </w:p>
-    <w:p>
-      <w:r>
-        <w:t>Alternatively, if a pure peer-to-peer system proves to be impractical for any reason, we will attempt to design a hybrid system that makes use of central servers for only peer discovery and authentication.</w:t>
-      </w:r>
-    </w:p>
-    <w:p>
-      <w:pPr>
-        <w:pStyle w:val="Heading2"/>
-        <w:numPr>
-          <w:ilvl w:val="1"/>
-          <w:numId w:val="1"/>
-        </w:numPr>
-        <w:ind w:left="0" w:firstLine="0"/>
-      </w:pPr>
-      <w:bookmarkStart w:id="4" w:name="_Toc389435723"/>
+      <w:bookmarkStart w:id="6" w:name="_Toc389485424"/>
       <w:r>
         <w:lastRenderedPageBreak/>
         <w:t>Block Diagram</w:t>
       </w:r>
-      <w:bookmarkEnd w:id="4"/>
+      <w:bookmarkEnd w:id="6"/>
     </w:p>
     <w:p>
       <w:r>
@@ -1514,34 +1556,54 @@
         <w:rPr>
           <w:noProof/>
         </w:rPr>
-      </w:r>
-      <w:r>
-        <w:pict>
-          <v:shapetype id="_x0000_t75" coordsize="21600,21600" o:spt="75" o:preferrelative="t" path="m@4@5l@4@11@9@11@9@5xe" filled="f" stroked="f">
-            <v:stroke joinstyle="miter"/>
-            <v:formulas>
-              <v:f eqn="if lineDrawn pixelLineWidth 0"/>
-              <v:f eqn="sum @0 1 0"/>
-              <v:f eqn="sum 0 0 @1"/>
-              <v:f eqn="prod @2 1 2"/>
-              <v:f eqn="prod @3 21600 pixelWidth"/>
-              <v:f eqn="prod @3 21600 pixelHeight"/>
-              <v:f eqn="sum @0 0 1"/>
-              <v:f eqn="prod @6 1 2"/>
-              <v:f eqn="prod @7 21600 pixelWidth"/>
-              <v:f eqn="sum @8 21600 0"/>
-              <v:f eqn="prod @7 21600 pixelHeight"/>
-              <v:f eqn="sum @10 21600 0"/>
-            </v:formulas>
-            <v:path o:extrusionok="f" gradientshapeok="t" o:connecttype="rect"/>
-            <o:lock v:ext="edit" aspectratio="t"/>
-          </v:shapetype>
-          <v:shape id="_x0000_s1026" type="#_x0000_t75" style="width:408.75pt;height:601.15pt;mso-left-percent:-10001;mso-top-percent:-10001;mso-position-horizontal:absolute;mso-position-horizontal-relative:char;mso-position-vertical:absolute;mso-position-vertical-relative:line;mso-left-percent:-10001;mso-top-percent:-10001">
-            <v:imagedata r:id="rId9" o:title="Block Diagram"/>
-            <w10:wrap type="none"/>
-            <w10:anchorlock/>
-          </v:shape>
-        </w:pict>
+        <w:drawing>
+          <wp:inline distT="0" distB="0" distL="0" distR="0">
+            <wp:extent cx="5191125" cy="7639050"/>
+            <wp:effectExtent l="0" t="0" r="9525" b="0"/>
+            <wp:docPr id="1" name="Picture 1" descr="Block Diagram"/>
+            <wp:cNvGraphicFramePr>
+              <a:graphicFrameLocks xmlns:a="http://schemas.openxmlformats.org/drawingml/2006/main" noChangeAspect="1"/>
+            </wp:cNvGraphicFramePr>
+            <a:graphic xmlns:a="http://schemas.openxmlformats.org/drawingml/2006/main">
+              <a:graphicData uri="http://schemas.openxmlformats.org/drawingml/2006/picture">
+                <pic:pic xmlns:pic="http://schemas.openxmlformats.org/drawingml/2006/picture">
+                  <pic:nvPicPr>
+                    <pic:cNvPr id="0" name="Picture 1" descr="Block Diagram"/>
+                    <pic:cNvPicPr>
+                      <a:picLocks noChangeAspect="1" noChangeArrowheads="1"/>
+                    </pic:cNvPicPr>
+                  </pic:nvPicPr>
+                  <pic:blipFill>
+                    <a:blip r:embed="rId9">
+                      <a:extLst>
+                        <a:ext uri="{28A0092B-C50C-407E-A947-70E740481C1C}">
+                          <a14:useLocalDpi xmlns:a14="http://schemas.microsoft.com/office/drawing/2010/main" val="0"/>
+                        </a:ext>
+                      </a:extLst>
+                    </a:blip>
+                    <a:srcRect/>
+                    <a:stretch>
+                      <a:fillRect/>
+                    </a:stretch>
+                  </pic:blipFill>
+                  <pic:spPr bwMode="auto">
+                    <a:xfrm>
+                      <a:off x="0" y="0"/>
+                      <a:ext cx="5191125" cy="7639050"/>
+                    </a:xfrm>
+                    <a:prstGeom prst="rect">
+                      <a:avLst/>
+                    </a:prstGeom>
+                    <a:noFill/>
+                    <a:ln>
+                      <a:noFill/>
+                    </a:ln>
+                  </pic:spPr>
+                </pic:pic>
+              </a:graphicData>
+            </a:graphic>
+          </wp:inline>
+        </w:drawing>
       </w:r>
     </w:p>
     <w:p>
@@ -1553,19 +1615,18 @@
         </w:numPr>
         <w:ind w:left="0" w:firstLine="0"/>
       </w:pPr>
-      <w:bookmarkStart w:id="5" w:name="_Toc389435724"/>
+      <w:bookmarkStart w:id="7" w:name="_Toc389485425"/>
       <w:r>
         <w:lastRenderedPageBreak/>
         <w:t>Project Specifications</w:t>
       </w:r>
-      <w:bookmarkEnd w:id="5"/>
+      <w:bookmarkEnd w:id="7"/>
     </w:p>
-    <w:p/>
     <w:p>
       <w:pPr>
         <w:pStyle w:val="Heading2"/>
       </w:pPr>
-      <w:bookmarkStart w:id="6" w:name="_Toc389435725"/>
+      <w:bookmarkStart w:id="8" w:name="_Toc389485426"/>
       <w:r>
         <w:t xml:space="preserve">2.1 </w:t>
       </w:r>
@@ -1573,7 +1634,7 @@
         <w:tab/>
         <w:t>Functional Specifications</w:t>
       </w:r>
-      <w:bookmarkEnd w:id="6"/>
+      <w:bookmarkEnd w:id="8"/>
     </w:p>
     <w:p>
       <w:r>
@@ -1583,40 +1644,40 @@
     <w:tbl>
       <w:tblPr>
         <w:tblStyle w:val="TableGrid"/>
-        <w:tblW w:w="0" w:type="auto"/>
+        <w:tblW w:w="9606" w:type="dxa"/>
+        <w:tblLayout w:type="fixed"/>
         <w:tblLook w:val="04A0" w:firstRow="1" w:lastRow="0" w:firstColumn="1" w:lastColumn="0" w:noHBand="0" w:noVBand="1"/>
       </w:tblPr>
       <w:tblGrid>
-        <w:gridCol w:w="1555"/>
-        <w:gridCol w:w="2268"/>
-        <w:gridCol w:w="5527"/>
+        <w:gridCol w:w="1526"/>
+        <w:gridCol w:w="1559"/>
+        <w:gridCol w:w="6521"/>
       </w:tblGrid>
       <w:tr>
         <w:tc>
           <w:tcPr>
-            <w:tcW w:w="1555" w:type="dxa"/>
-          </w:tcPr>
-          <w:p>
-            <w:pPr>
+            <w:tcW w:w="1526" w:type="dxa"/>
+          </w:tcPr>
+          <w:p>
+            <w:pPr>
+              <w:spacing w:line="276" w:lineRule="auto"/>
               <w:jc w:val="center"/>
             </w:pPr>
             <w:r>
-              <w:t>Functional Specification</w:t>
-            </w:r>
-            <w:r>
-              <w:t xml:space="preserve"> #</w:t>
-            </w:r>
-          </w:p>
-        </w:tc>
-        <w:tc>
-          <w:tcPr>
-            <w:tcW w:w="2268" w:type="dxa"/>
+              <w:t>Functional Specification #</w:t>
+            </w:r>
+          </w:p>
+        </w:tc>
+        <w:tc>
+          <w:tcPr>
+            <w:tcW w:w="1559" w:type="dxa"/>
           </w:tcPr>
           <w:p>
             <w:pPr>
               <w:tabs>
                 <w:tab w:val="center" w:pos="2106"/>
               </w:tabs>
+              <w:spacing w:line="276" w:lineRule="auto"/>
               <w:jc w:val="center"/>
             </w:pPr>
             <w:r>
@@ -1625,6 +1686,7 @@
           </w:p>
           <w:p>
             <w:pPr>
+              <w:spacing w:line="276" w:lineRule="auto"/>
               <w:jc w:val="center"/>
             </w:pPr>
             <w:r>
@@ -1634,10 +1696,11 @@
         </w:tc>
         <w:tc>
           <w:tcPr>
-            <w:tcW w:w="5527" w:type="dxa"/>
-          </w:tcPr>
-          <w:p>
-            <w:pPr>
+            <w:tcW w:w="6521" w:type="dxa"/>
+          </w:tcPr>
+          <w:p>
+            <w:pPr>
+              <w:spacing w:line="276" w:lineRule="auto"/>
               <w:jc w:val="center"/>
             </w:pPr>
             <w:r>
@@ -1649,10 +1712,11 @@
       <w:tr>
         <w:tc>
           <w:tcPr>
-            <w:tcW w:w="1555" w:type="dxa"/>
-          </w:tcPr>
-          <w:p>
-            <w:pPr>
+            <w:tcW w:w="1526" w:type="dxa"/>
+          </w:tcPr>
+          <w:p>
+            <w:pPr>
+              <w:spacing w:line="276" w:lineRule="auto"/>
               <w:jc w:val="center"/>
             </w:pPr>
             <w:r>
@@ -1662,10 +1726,11 @@
         </w:tc>
         <w:tc>
           <w:tcPr>
-            <w:tcW w:w="2268" w:type="dxa"/>
-          </w:tcPr>
-          <w:p>
-            <w:pPr>
+            <w:tcW w:w="1559" w:type="dxa"/>
+          </w:tcPr>
+          <w:p>
+            <w:pPr>
+              <w:spacing w:line="276" w:lineRule="auto"/>
               <w:jc w:val="center"/>
             </w:pPr>
             <w:r>
@@ -1675,23 +1740,47 @@
         </w:tc>
         <w:tc>
           <w:tcPr>
-            <w:tcW w:w="5527" w:type="dxa"/>
-          </w:tcPr>
-          <w:p>
-            <w:r>
-              <w:t xml:space="preserve">Messages should be displayed in real time, the receiver should see the message that the user is typing as it is being typed. The average update time should be 2 seconds (or lower) assuming both sender and receiver are under an ideal and stable network. </w:t>
-            </w:r>
-          </w:p>
-          <w:p/>
+            <w:tcW w:w="6521" w:type="dxa"/>
+          </w:tcPr>
+          <w:p>
+            <w:pPr>
+              <w:spacing w:line="276" w:lineRule="auto"/>
+            </w:pPr>
+            <w:r>
+              <w:t>Messages should be displayed in real time</w:t>
+            </w:r>
+            <w:r>
+              <w:t>:</w:t>
+            </w:r>
+            <w:r>
+              <w:t xml:space="preserve"> the receiver should see the message that the </w:t>
+            </w:r>
+            <w:r>
+              <w:t>sender</w:t>
+            </w:r>
+            <w:r>
+              <w:t xml:space="preserve"> is typing as it is being typed. The average update time should be</w:t>
+            </w:r>
+            <w:r>
+              <w:t xml:space="preserve"> less than 2 seconds</w:t>
+            </w:r>
+            <w:r>
+              <w:t xml:space="preserve"> assuming both sender and receiver are unde</w:t>
+            </w:r>
+            <w:r>
+              <w:t xml:space="preserve">r an ideal and stable network. </w:t>
+            </w:r>
+          </w:p>
         </w:tc>
       </w:tr>
       <w:tr>
         <w:tc>
           <w:tcPr>
-            <w:tcW w:w="1555" w:type="dxa"/>
-          </w:tcPr>
-          <w:p>
-            <w:pPr>
+            <w:tcW w:w="1526" w:type="dxa"/>
+          </w:tcPr>
+          <w:p>
+            <w:pPr>
+              <w:spacing w:line="276" w:lineRule="auto"/>
               <w:jc w:val="center"/>
             </w:pPr>
             <w:r>
@@ -1701,10 +1790,11 @@
         </w:tc>
         <w:tc>
           <w:tcPr>
-            <w:tcW w:w="2268" w:type="dxa"/>
-          </w:tcPr>
-          <w:p>
-            <w:pPr>
+            <w:tcW w:w="1559" w:type="dxa"/>
+          </w:tcPr>
+          <w:p>
+            <w:pPr>
+              <w:spacing w:line="276" w:lineRule="auto"/>
               <w:jc w:val="center"/>
             </w:pPr>
             <w:r>
@@ -1714,23 +1804,35 @@
         </w:tc>
         <w:tc>
           <w:tcPr>
-            <w:tcW w:w="5527" w:type="dxa"/>
-          </w:tcPr>
-          <w:p>
-            <w:r>
-              <w:t>Every message sent over the network will be encrypted, messages should use at least 128 bit encryption scheme</w:t>
-            </w:r>
-          </w:p>
-          <w:p/>
+            <w:tcW w:w="6521" w:type="dxa"/>
+          </w:tcPr>
+          <w:p>
+            <w:pPr>
+              <w:spacing w:line="276" w:lineRule="auto"/>
+            </w:pPr>
+            <w:r>
+              <w:t>Every message sent ove</w:t>
+            </w:r>
+            <w:r>
+              <w:t>r the network will be encrypted. M</w:t>
+            </w:r>
+            <w:r>
+              <w:t>essages should use at least 128 bit encryption scheme</w:t>
+            </w:r>
+            <w:r>
+              <w:t>.</w:t>
+            </w:r>
+          </w:p>
         </w:tc>
       </w:tr>
       <w:tr>
         <w:tc>
           <w:tcPr>
-            <w:tcW w:w="1555" w:type="dxa"/>
-          </w:tcPr>
-          <w:p>
-            <w:pPr>
+            <w:tcW w:w="1526" w:type="dxa"/>
+          </w:tcPr>
+          <w:p>
+            <w:pPr>
+              <w:spacing w:line="276" w:lineRule="auto"/>
               <w:jc w:val="center"/>
             </w:pPr>
             <w:r>
@@ -1740,10 +1842,11 @@
         </w:tc>
         <w:tc>
           <w:tcPr>
-            <w:tcW w:w="2268" w:type="dxa"/>
-          </w:tcPr>
-          <w:p>
-            <w:pPr>
+            <w:tcW w:w="1559" w:type="dxa"/>
+          </w:tcPr>
+          <w:p>
+            <w:pPr>
+              <w:spacing w:line="276" w:lineRule="auto"/>
               <w:jc w:val="center"/>
             </w:pPr>
             <w:r>
@@ -1753,23 +1856,35 @@
         </w:tc>
         <w:tc>
           <w:tcPr>
-            <w:tcW w:w="5527" w:type="dxa"/>
-          </w:tcPr>
-          <w:p>
-            <w:r>
-              <w:t>Users are not limited to one conversation, they will be able to participate in multiple conversations at a time</w:t>
-            </w:r>
-          </w:p>
-          <w:p/>
+            <w:tcW w:w="6521" w:type="dxa"/>
+          </w:tcPr>
+          <w:p>
+            <w:pPr>
+              <w:spacing w:line="276" w:lineRule="auto"/>
+            </w:pPr>
+            <w:r>
+              <w:t>Users are not limited to one</w:t>
+            </w:r>
+            <w:r>
+              <w:t xml:space="preserve"> conversation. T</w:t>
+            </w:r>
+            <w:r>
+              <w:t xml:space="preserve">hey will be able to participate in </w:t>
+            </w:r>
+            <w:r>
+              <w:t>multiple conversations concurrently.</w:t>
+            </w:r>
+          </w:p>
         </w:tc>
       </w:tr>
       <w:tr>
         <w:tc>
           <w:tcPr>
-            <w:tcW w:w="1555" w:type="dxa"/>
-          </w:tcPr>
-          <w:p>
-            <w:pPr>
+            <w:tcW w:w="1526" w:type="dxa"/>
+          </w:tcPr>
+          <w:p>
+            <w:pPr>
+              <w:spacing w:line="276" w:lineRule="auto"/>
               <w:jc w:val="center"/>
             </w:pPr>
             <w:r>
@@ -1779,10 +1894,11 @@
         </w:tc>
         <w:tc>
           <w:tcPr>
-            <w:tcW w:w="2268" w:type="dxa"/>
-          </w:tcPr>
-          <w:p>
-            <w:pPr>
+            <w:tcW w:w="1559" w:type="dxa"/>
+          </w:tcPr>
+          <w:p>
+            <w:pPr>
+              <w:spacing w:line="276" w:lineRule="auto"/>
               <w:jc w:val="center"/>
             </w:pPr>
             <w:r>
@@ -1792,23 +1908,32 @@
         </w:tc>
         <w:tc>
           <w:tcPr>
-            <w:tcW w:w="5527" w:type="dxa"/>
-          </w:tcPr>
-          <w:p>
-            <w:r>
-              <w:t>Users will have access to a contact a list that remains synced across all devices</w:t>
-            </w:r>
-          </w:p>
-          <w:p/>
+            <w:tcW w:w="6521" w:type="dxa"/>
+          </w:tcPr>
+          <w:p>
+            <w:pPr>
+              <w:spacing w:line="276" w:lineRule="auto"/>
+            </w:pPr>
+            <w:r>
+              <w:t xml:space="preserve">Users should have access to the same contact </w:t>
+            </w:r>
+            <w:r>
+              <w:t>list</w:t>
+            </w:r>
+            <w:r>
+              <w:t xml:space="preserve"> on every device that they sign in to.</w:t>
+            </w:r>
+          </w:p>
         </w:tc>
       </w:tr>
       <w:tr>
         <w:tc>
           <w:tcPr>
-            <w:tcW w:w="1555" w:type="dxa"/>
-          </w:tcPr>
-          <w:p>
-            <w:pPr>
+            <w:tcW w:w="1526" w:type="dxa"/>
+          </w:tcPr>
+          <w:p>
+            <w:pPr>
+              <w:spacing w:line="276" w:lineRule="auto"/>
               <w:jc w:val="center"/>
             </w:pPr>
             <w:r>
@@ -1818,10 +1943,11 @@
         </w:tc>
         <w:tc>
           <w:tcPr>
-            <w:tcW w:w="2268" w:type="dxa"/>
-          </w:tcPr>
-          <w:p>
-            <w:pPr>
+            <w:tcW w:w="1559" w:type="dxa"/>
+          </w:tcPr>
+          <w:p>
+            <w:pPr>
+              <w:spacing w:line="276" w:lineRule="auto"/>
               <w:jc w:val="center"/>
             </w:pPr>
             <w:r>
@@ -1831,23 +1957,35 @@
         </w:tc>
         <w:tc>
           <w:tcPr>
-            <w:tcW w:w="5527" w:type="dxa"/>
-          </w:tcPr>
-          <w:p>
-            <w:r>
-              <w:t>Each member of the users contact list will display an availability indicator showing they are available to communicate</w:t>
-            </w:r>
-          </w:p>
-          <w:p/>
+            <w:tcW w:w="6521" w:type="dxa"/>
+          </w:tcPr>
+          <w:p>
+            <w:pPr>
+              <w:spacing w:line="276" w:lineRule="auto"/>
+            </w:pPr>
+            <w:r>
+              <w:t>Each member of the user</w:t>
+            </w:r>
+            <w:r>
+              <w:t>’</w:t>
+            </w:r>
+            <w:r>
+              <w:t>s contact list will display an availability indicator showing they are available to communicate</w:t>
+            </w:r>
+            <w:r>
+              <w:t>.</w:t>
+            </w:r>
+          </w:p>
         </w:tc>
       </w:tr>
       <w:tr>
         <w:tc>
           <w:tcPr>
-            <w:tcW w:w="1555" w:type="dxa"/>
-          </w:tcPr>
-          <w:p>
-            <w:pPr>
+            <w:tcW w:w="1526" w:type="dxa"/>
+          </w:tcPr>
+          <w:p>
+            <w:pPr>
+              <w:spacing w:line="276" w:lineRule="auto"/>
               <w:jc w:val="center"/>
             </w:pPr>
             <w:r>
@@ -1857,10 +1995,11 @@
         </w:tc>
         <w:tc>
           <w:tcPr>
-            <w:tcW w:w="2268" w:type="dxa"/>
-          </w:tcPr>
-          <w:p>
-            <w:pPr>
+            <w:tcW w:w="1559" w:type="dxa"/>
+          </w:tcPr>
+          <w:p>
+            <w:pPr>
+              <w:spacing w:line="276" w:lineRule="auto"/>
               <w:jc w:val="center"/>
             </w:pPr>
             <w:r>
@@ -1870,23 +2009,41 @@
         </w:tc>
         <w:tc>
           <w:tcPr>
-            <w:tcW w:w="5527" w:type="dxa"/>
-          </w:tcPr>
-          <w:p>
-            <w:r>
-              <w:t>Users must properly authenticate themselves in a sign-on screen to obtain access to their contact list as well as send and receive messages</w:t>
-            </w:r>
-          </w:p>
-          <w:p/>
+            <w:tcW w:w="6521" w:type="dxa"/>
+          </w:tcPr>
+          <w:p>
+            <w:pPr>
+              <w:spacing w:line="276" w:lineRule="auto"/>
+            </w:pPr>
+            <w:r>
+              <w:t xml:space="preserve">Users must </w:t>
+            </w:r>
+            <w:r>
+              <w:t>successfully</w:t>
+            </w:r>
+            <w:r>
+              <w:t xml:space="preserve"> aut</w:t>
+            </w:r>
+            <w:r>
+              <w:t>henticate themselves through a sign-i</w:t>
+            </w:r>
+            <w:r>
+              <w:t>n screen to obtain access to their contact list as well as send and receive messages</w:t>
+            </w:r>
+            <w:r>
+              <w:t>.</w:t>
+            </w:r>
+          </w:p>
         </w:tc>
       </w:tr>
       <w:tr>
         <w:tc>
           <w:tcPr>
-            <w:tcW w:w="1555" w:type="dxa"/>
-          </w:tcPr>
-          <w:p>
-            <w:pPr>
+            <w:tcW w:w="1526" w:type="dxa"/>
+          </w:tcPr>
+          <w:p>
+            <w:pPr>
+              <w:spacing w:line="276" w:lineRule="auto"/>
               <w:jc w:val="center"/>
             </w:pPr>
             <w:r>
@@ -1896,45 +2053,40 @@
         </w:tc>
         <w:tc>
           <w:tcPr>
-            <w:tcW w:w="2268" w:type="dxa"/>
-          </w:tcPr>
-          <w:p>
-            <w:pPr>
+            <w:tcW w:w="1559" w:type="dxa"/>
+          </w:tcPr>
+          <w:p>
+            <w:pPr>
+              <w:spacing w:line="276" w:lineRule="auto"/>
               <w:jc w:val="center"/>
             </w:pPr>
             <w:r>
-              <w:t>Non-Essential</w:t>
-            </w:r>
-          </w:p>
-        </w:tc>
-        <w:tc>
-          <w:tcPr>
-            <w:tcW w:w="5527" w:type="dxa"/>
-          </w:tcPr>
-          <w:p>
-            <w:r>
-              <w:t>The frequency</w:t>
-            </w:r>
-            <w:r>
-              <w:t xml:space="preserve"> of real time</w:t>
-            </w:r>
-            <w:r>
-              <w:t xml:space="preserve"> message updates</w:t>
-            </w:r>
-            <w:r>
-              <w:t xml:space="preserve"> should be adjustable to user. Both sender and receiver should be able to modify how often the message is being update within 0.1 second level of granularity. Users should be able to turn off the real time component completely so that the application behaves like traditional messaging systems.</w:t>
-            </w:r>
-          </w:p>
-          <w:p/>
+              <w:t>Essential</w:t>
+            </w:r>
+          </w:p>
+        </w:tc>
+        <w:tc>
+          <w:tcPr>
+            <w:tcW w:w="6521" w:type="dxa"/>
+          </w:tcPr>
+          <w:p>
+            <w:pPr>
+              <w:spacing w:line="276" w:lineRule="auto"/>
+            </w:pPr>
+            <w:r>
+              <w:t>Communication between users is routed through a private P2P channel using Distributed Hash Tables (DHT) for peer discovery. A client-server architecture will be used for peer discovery as a fall back in case suitable DHT libraries are not found.</w:t>
+            </w:r>
+          </w:p>
         </w:tc>
       </w:tr>
       <w:tr>
         <w:tc>
           <w:tcPr>
-            <w:tcW w:w="1555" w:type="dxa"/>
-          </w:tcPr>
-          <w:p>
-            <w:pPr>
+            <w:tcW w:w="1526" w:type="dxa"/>
+          </w:tcPr>
+          <w:p>
+            <w:pPr>
+              <w:spacing w:line="276" w:lineRule="auto"/>
               <w:jc w:val="center"/>
             </w:pPr>
             <w:r>
@@ -1944,10 +2096,11 @@
         </w:tc>
         <w:tc>
           <w:tcPr>
-            <w:tcW w:w="2268" w:type="dxa"/>
-          </w:tcPr>
-          <w:p>
-            <w:pPr>
+            <w:tcW w:w="1559" w:type="dxa"/>
+          </w:tcPr>
+          <w:p>
+            <w:pPr>
+              <w:spacing w:line="276" w:lineRule="auto"/>
               <w:jc w:val="center"/>
             </w:pPr>
             <w:r>
@@ -1957,23 +2110,56 @@
         </w:tc>
         <w:tc>
           <w:tcPr>
-            <w:tcW w:w="5527" w:type="dxa"/>
-          </w:tcPr>
-          <w:p>
-            <w:r>
-              <w:t>Communication between users is done using a private P2P channel using Distributed Hash Tables (DHT) for network discovery and connectivity. Client server architecture will be used as a fall back in case suitable DHT libraries are not found</w:t>
-            </w:r>
-          </w:p>
-          <w:p/>
+            <w:tcW w:w="6521" w:type="dxa"/>
+          </w:tcPr>
+          <w:p>
+            <w:pPr>
+              <w:spacing w:line="276" w:lineRule="auto"/>
+            </w:pPr>
+            <w:r>
+              <w:t xml:space="preserve">The frequency of real time message updates should be </w:t>
+            </w:r>
+            <w:r>
+              <w:t>user adjustable</w:t>
+            </w:r>
+            <w:r>
+              <w:t>. Both sender and receiver should be able to</w:t>
+            </w:r>
+            <w:r>
+              <w:t xml:space="preserve"> modify how often messages are to be</w:t>
+            </w:r>
+            <w:r>
+              <w:t xml:space="preserve"> update</w:t>
+            </w:r>
+            <w:r>
+              <w:t>d</w:t>
+            </w:r>
+            <w:r>
+              <w:t xml:space="preserve"> within 0.1 second level of granularity. </w:t>
+            </w:r>
+            <w:r>
+              <w:t>If they wish, u</w:t>
+            </w:r>
+            <w:r>
+              <w:t>sers should be able to turn off the real time component completely so that the application behaves like traditional messaging systems</w:t>
+            </w:r>
+            <w:r>
+              <w:t xml:space="preserve"> that send messages only on demand</w:t>
+            </w:r>
+            <w:r>
+              <w:t>.</w:t>
+            </w:r>
+          </w:p>
         </w:tc>
       </w:tr>
       <w:tr>
         <w:tc>
           <w:tcPr>
-            <w:tcW w:w="1555" w:type="dxa"/>
-          </w:tcPr>
-          <w:p>
-            <w:pPr>
+            <w:tcW w:w="1526" w:type="dxa"/>
+          </w:tcPr>
+          <w:p>
+            <w:pPr>
+              <w:spacing w:line="276" w:lineRule="auto"/>
               <w:jc w:val="center"/>
             </w:pPr>
             <w:r>
@@ -1983,10 +2169,11 @@
         </w:tc>
         <w:tc>
           <w:tcPr>
-            <w:tcW w:w="2268" w:type="dxa"/>
-          </w:tcPr>
-          <w:p>
-            <w:pPr>
+            <w:tcW w:w="1559" w:type="dxa"/>
+          </w:tcPr>
+          <w:p>
+            <w:pPr>
+              <w:spacing w:line="276" w:lineRule="auto"/>
               <w:jc w:val="center"/>
             </w:pPr>
             <w:r>
@@ -1996,11 +2183,35 @@
         </w:tc>
         <w:tc>
           <w:tcPr>
-            <w:tcW w:w="5527" w:type="dxa"/>
-          </w:tcPr>
-          <w:p>
-            <w:r>
-              <w:t>Message queuing will be supported, if the receiver of the message is offline (unavailable), it will be queued and the receiver will get the message when he/she is online</w:t>
+            <w:tcW w:w="6521" w:type="dxa"/>
+          </w:tcPr>
+          <w:p>
+            <w:pPr>
+              <w:spacing w:line="276" w:lineRule="auto"/>
+            </w:pPr>
+            <w:r>
+              <w:t>Message queuing will be supported</w:t>
+            </w:r>
+            <w:r>
+              <w:t>. I</w:t>
+            </w:r>
+            <w:r>
+              <w:t>f the receiver of the mes</w:t>
+            </w:r>
+            <w:r>
+              <w:t>sage is offline (unavailable), messages can</w:t>
+            </w:r>
+            <w:r>
+              <w:t xml:space="preserve"> be queued</w:t>
+            </w:r>
+            <w:r>
+              <w:t xml:space="preserve">, </w:t>
+            </w:r>
+            <w:r>
+              <w:t xml:space="preserve">and the receiver will </w:t>
+            </w:r>
+            <w:r>
+              <w:t>receive the message when he/she next becomes available.</w:t>
             </w:r>
           </w:p>
         </w:tc>
@@ -2008,24 +2219,25 @@
       <w:tr>
         <w:tc>
           <w:tcPr>
-            <w:tcW w:w="1555" w:type="dxa"/>
-          </w:tcPr>
-          <w:p>
-            <w:pPr>
+            <w:tcW w:w="1526" w:type="dxa"/>
+          </w:tcPr>
+          <w:p>
+            <w:pPr>
+              <w:spacing w:line="276" w:lineRule="auto"/>
               <w:jc w:val="center"/>
             </w:pPr>
             <w:r>
-              <w:lastRenderedPageBreak/>
               <w:t>10</w:t>
             </w:r>
           </w:p>
         </w:tc>
         <w:tc>
           <w:tcPr>
-            <w:tcW w:w="2268" w:type="dxa"/>
-          </w:tcPr>
-          <w:p>
-            <w:pPr>
+            <w:tcW w:w="1559" w:type="dxa"/>
+          </w:tcPr>
+          <w:p>
+            <w:pPr>
+              <w:spacing w:line="276" w:lineRule="auto"/>
               <w:jc w:val="center"/>
             </w:pPr>
             <w:r>
@@ -2035,23 +2247,47 @@
         </w:tc>
         <w:tc>
           <w:tcPr>
-            <w:tcW w:w="5527" w:type="dxa"/>
-          </w:tcPr>
-          <w:p>
-            <w:r>
-              <w:t>Group chat should be supported, at least 4 users will be able to participate in the same conversation</w:t>
-            </w:r>
-          </w:p>
-          <w:p/>
+            <w:tcW w:w="6521" w:type="dxa"/>
+          </w:tcPr>
+          <w:p>
+            <w:pPr>
+              <w:spacing w:line="276" w:lineRule="auto"/>
+            </w:pPr>
+            <w:r>
+              <w:t>Group chat should be supported</w:t>
+            </w:r>
+            <w:r>
+              <w:t>. A</w:t>
+            </w:r>
+            <w:r>
+              <w:t>t least 4 users</w:t>
+            </w:r>
+            <w:r>
+              <w:t xml:space="preserve"> should</w:t>
+            </w:r>
+            <w:r>
+              <w:t xml:space="preserve"> be able to participate in the same </w:t>
+            </w:r>
+            <w:r>
+              <w:t xml:space="preserve">real-time </w:t>
+            </w:r>
+            <w:r>
+              <w:t>conversation</w:t>
+            </w:r>
+            <w:r>
+              <w:t xml:space="preserve"> with no noticeable performance degradations.</w:t>
+            </w:r>
+          </w:p>
         </w:tc>
       </w:tr>
       <w:tr>
         <w:tc>
           <w:tcPr>
-            <w:tcW w:w="1555" w:type="dxa"/>
-          </w:tcPr>
-          <w:p>
-            <w:pPr>
+            <w:tcW w:w="1526" w:type="dxa"/>
+          </w:tcPr>
+          <w:p>
+            <w:pPr>
+              <w:spacing w:line="276" w:lineRule="auto"/>
               <w:jc w:val="center"/>
             </w:pPr>
             <w:r>
@@ -2061,10 +2297,11 @@
         </w:tc>
         <w:tc>
           <w:tcPr>
-            <w:tcW w:w="2268" w:type="dxa"/>
-          </w:tcPr>
-          <w:p>
-            <w:pPr>
+            <w:tcW w:w="1559" w:type="dxa"/>
+          </w:tcPr>
+          <w:p>
+            <w:pPr>
+              <w:spacing w:line="276" w:lineRule="auto"/>
               <w:jc w:val="center"/>
             </w:pPr>
             <w:r>
@@ -2074,11 +2311,35 @@
         </w:tc>
         <w:tc>
           <w:tcPr>
-            <w:tcW w:w="5527" w:type="dxa"/>
-          </w:tcPr>
-          <w:p>
-            <w:r>
-              <w:t>Group conversation messages should be accurately synced, every user will have the same view of the messages in terms of ordering</w:t>
+            <w:tcW w:w="6521" w:type="dxa"/>
+          </w:tcPr>
+          <w:p>
+            <w:pPr>
+              <w:spacing w:line="276" w:lineRule="auto"/>
+            </w:pPr>
+            <w:r>
+              <w:t xml:space="preserve">Group </w:t>
+            </w:r>
+            <w:r>
+              <w:t>conversation messages should remain synchronized. E</w:t>
+            </w:r>
+            <w:r>
+              <w:t xml:space="preserve">very user </w:t>
+            </w:r>
+            <w:r>
+              <w:t xml:space="preserve">should </w:t>
+            </w:r>
+            <w:r>
+              <w:t xml:space="preserve">have the same </w:t>
+            </w:r>
+            <w:r>
+              <w:t xml:space="preserve">consistent </w:t>
+            </w:r>
+            <w:r>
+              <w:t>view of the messages in terms of ordering</w:t>
+            </w:r>
+            <w:r>
+              <w:t xml:space="preserve"> and content.</w:t>
             </w:r>
           </w:p>
         </w:tc>
@@ -2086,23 +2347,26 @@
       <w:tr>
         <w:tc>
           <w:tcPr>
-            <w:tcW w:w="1555" w:type="dxa"/>
-          </w:tcPr>
-          <w:p>
-            <w:pPr>
+            <w:tcW w:w="1526" w:type="dxa"/>
+          </w:tcPr>
+          <w:p>
+            <w:pPr>
+              <w:spacing w:line="276" w:lineRule="auto"/>
               <w:jc w:val="center"/>
             </w:pPr>
             <w:r>
+              <w:lastRenderedPageBreak/>
               <w:t>12</w:t>
             </w:r>
           </w:p>
         </w:tc>
         <w:tc>
           <w:tcPr>
-            <w:tcW w:w="2268" w:type="dxa"/>
-          </w:tcPr>
-          <w:p>
-            <w:pPr>
+            <w:tcW w:w="1559" w:type="dxa"/>
+          </w:tcPr>
+          <w:p>
+            <w:pPr>
+              <w:spacing w:line="276" w:lineRule="auto"/>
               <w:jc w:val="center"/>
             </w:pPr>
             <w:r>
@@ -2112,23 +2376,38 @@
         </w:tc>
         <w:tc>
           <w:tcPr>
-            <w:tcW w:w="5527" w:type="dxa"/>
-          </w:tcPr>
-          <w:p>
-            <w:r>
-              <w:t>Conversations history will be saved, when a user reconnects to their account (on a different device) they will be able to view the previous conversations between the other users and groups</w:t>
-            </w:r>
-          </w:p>
-          <w:p/>
+            <w:tcW w:w="6521" w:type="dxa"/>
+          </w:tcPr>
+          <w:p>
+            <w:pPr>
+              <w:spacing w:line="276" w:lineRule="auto"/>
+            </w:pPr>
+            <w:r>
+              <w:t>The user can choose to save conversation history. W</w:t>
+            </w:r>
+            <w:r>
+              <w:t>hen a user reconnects to their account (on a different device) they will be able to view the</w:t>
+            </w:r>
+            <w:r>
+              <w:t>ir</w:t>
+            </w:r>
+            <w:r>
+              <w:t xml:space="preserve"> previous conversations between the other users and groups</w:t>
+            </w:r>
+            <w:r>
+              <w:t>.</w:t>
+            </w:r>
+          </w:p>
         </w:tc>
       </w:tr>
       <w:tr>
         <w:tc>
           <w:tcPr>
-            <w:tcW w:w="1555" w:type="dxa"/>
-          </w:tcPr>
-          <w:p>
-            <w:pPr>
+            <w:tcW w:w="1526" w:type="dxa"/>
+          </w:tcPr>
+          <w:p>
+            <w:pPr>
+              <w:spacing w:line="276" w:lineRule="auto"/>
               <w:jc w:val="center"/>
             </w:pPr>
             <w:r>
@@ -2138,10 +2417,11 @@
         </w:tc>
         <w:tc>
           <w:tcPr>
-            <w:tcW w:w="2268" w:type="dxa"/>
-          </w:tcPr>
-          <w:p>
-            <w:pPr>
+            <w:tcW w:w="1559" w:type="dxa"/>
+          </w:tcPr>
+          <w:p>
+            <w:pPr>
+              <w:spacing w:line="276" w:lineRule="auto"/>
               <w:jc w:val="center"/>
             </w:pPr>
             <w:r>
@@ -2151,14 +2431,120 @@
         </w:tc>
         <w:tc>
           <w:tcPr>
-            <w:tcW w:w="5527" w:type="dxa"/>
-          </w:tcPr>
-          <w:p>
-            <w:r>
-              <w:t>Real time widgets will be supported that allow users to perform more than just sending messages; such as posting a voting poll in a group conversation</w:t>
-            </w:r>
-          </w:p>
-          <w:p/>
+            <w:tcW w:w="6521" w:type="dxa"/>
+          </w:tcPr>
+          <w:p>
+            <w:pPr>
+              <w:spacing w:line="276" w:lineRule="auto"/>
+            </w:pPr>
+            <w:r>
+              <w:t xml:space="preserve">A user should be able to use the application on more than 1 device concurrently. State between each instance of the application should be synchronized </w:t>
+            </w:r>
+            <w:r>
+              <w:t xml:space="preserve">to </w:t>
+            </w:r>
+            <w:r>
+              <w:t xml:space="preserve">within </w:t>
+            </w:r>
+            <w:r>
+              <w:t>10</w:t>
+            </w:r>
+            <w:r>
+              <w:t xml:space="preserve"> seconds of delay under ideal network conditions.</w:t>
+            </w:r>
+          </w:p>
+        </w:tc>
+      </w:tr>
+      <w:tr>
+        <w:tc>
+          <w:tcPr>
+            <w:tcW w:w="1526" w:type="dxa"/>
+          </w:tcPr>
+          <w:p>
+            <w:pPr>
+              <w:spacing w:line="276" w:lineRule="auto"/>
+              <w:jc w:val="center"/>
+            </w:pPr>
+            <w:r>
+              <w:t>1</w:t>
+            </w:r>
+            <w:r>
+              <w:t>4</w:t>
+            </w:r>
+          </w:p>
+        </w:tc>
+        <w:tc>
+          <w:tcPr>
+            <w:tcW w:w="1559" w:type="dxa"/>
+          </w:tcPr>
+          <w:p>
+            <w:pPr>
+              <w:spacing w:line="276" w:lineRule="auto"/>
+              <w:jc w:val="center"/>
+            </w:pPr>
+            <w:r>
+              <w:t>Non-Essential</w:t>
+            </w:r>
+          </w:p>
+        </w:tc>
+        <w:tc>
+          <w:tcPr>
+            <w:tcW w:w="6521" w:type="dxa"/>
+          </w:tcPr>
+          <w:p>
+            <w:pPr>
+              <w:spacing w:line="276" w:lineRule="auto"/>
+            </w:pPr>
+            <w:r>
+              <w:t xml:space="preserve">Real time widgets will be supported that allow users to perform </w:t>
+            </w:r>
+            <w:r>
+              <w:t>more than just sending messages. Examples may include a drawing widget, voice communication widget, video widget, etc.</w:t>
+            </w:r>
+          </w:p>
+        </w:tc>
+      </w:tr>
+      <w:tr>
+        <w:tc>
+          <w:tcPr>
+            <w:tcW w:w="1526" w:type="dxa"/>
+          </w:tcPr>
+          <w:p>
+            <w:pPr>
+              <w:spacing w:line="276" w:lineRule="auto"/>
+              <w:jc w:val="center"/>
+            </w:pPr>
+            <w:r>
+              <w:t>15</w:t>
+            </w:r>
+          </w:p>
+        </w:tc>
+        <w:tc>
+          <w:tcPr>
+            <w:tcW w:w="1559" w:type="dxa"/>
+          </w:tcPr>
+          <w:p>
+            <w:pPr>
+              <w:spacing w:line="276" w:lineRule="auto"/>
+              <w:jc w:val="center"/>
+            </w:pPr>
+            <w:r>
+              <w:t>Non-Essential</w:t>
+            </w:r>
+          </w:p>
+        </w:tc>
+        <w:tc>
+          <w:tcPr>
+            <w:tcW w:w="6521" w:type="dxa"/>
+          </w:tcPr>
+          <w:p>
+            <w:pPr>
+              <w:spacing w:line="276" w:lineRule="auto"/>
+            </w:pPr>
+            <w:r>
+              <w:t>Users should be able to search through their contact list and messages. Searching will be done in real time and filter through new messages as they arrive.</w:t>
+            </w:r>
+          </w:p>
         </w:tc>
       </w:tr>
     </w:tbl>
@@ -2172,11 +2558,11 @@
         </w:numPr>
         <w:ind w:left="0" w:firstLine="0"/>
       </w:pPr>
-      <w:bookmarkStart w:id="7" w:name="_Toc389435726"/>
+      <w:bookmarkStart w:id="9" w:name="_Toc389485427"/>
       <w:r>
         <w:t>Non-Functional Specifications</w:t>
       </w:r>
-      <w:bookmarkEnd w:id="7"/>
+      <w:bookmarkEnd w:id="9"/>
     </w:p>
     <w:p>
       <w:r>
@@ -2186,21 +2572,22 @@
     <w:tbl>
       <w:tblPr>
         <w:tblStyle w:val="TableGrid"/>
-        <w:tblW w:w="0" w:type="auto"/>
+        <w:tblW w:w="9606" w:type="dxa"/>
         <w:tblLook w:val="04A0" w:firstRow="1" w:lastRow="0" w:firstColumn="1" w:lastColumn="0" w:noHBand="0" w:noVBand="1"/>
       </w:tblPr>
       <w:tblGrid>
-        <w:gridCol w:w="1809"/>
-        <w:gridCol w:w="2270"/>
-        <w:gridCol w:w="4777"/>
+        <w:gridCol w:w="1567"/>
+        <w:gridCol w:w="1518"/>
+        <w:gridCol w:w="6521"/>
       </w:tblGrid>
       <w:tr>
         <w:tc>
           <w:tcPr>
-            <w:tcW w:w="1809" w:type="dxa"/>
-          </w:tcPr>
-          <w:p>
-            <w:pPr>
+            <w:tcW w:w="1567" w:type="dxa"/>
+          </w:tcPr>
+          <w:p>
+            <w:pPr>
+              <w:spacing w:line="276" w:lineRule="auto"/>
               <w:jc w:val="center"/>
             </w:pPr>
             <w:r>
@@ -2210,13 +2597,14 @@
         </w:tc>
         <w:tc>
           <w:tcPr>
-            <w:tcW w:w="2270" w:type="dxa"/>
+            <w:tcW w:w="1518" w:type="dxa"/>
           </w:tcPr>
           <w:p>
             <w:pPr>
               <w:tabs>
                 <w:tab w:val="center" w:pos="2106"/>
               </w:tabs>
+              <w:spacing w:line="276" w:lineRule="auto"/>
               <w:jc w:val="center"/>
             </w:pPr>
             <w:r>
@@ -2228,6 +2616,7 @@
               <w:tabs>
                 <w:tab w:val="center" w:pos="2106"/>
               </w:tabs>
+              <w:spacing w:line="276" w:lineRule="auto"/>
               <w:jc w:val="center"/>
             </w:pPr>
             <w:r>
@@ -2237,13 +2626,14 @@
         </w:tc>
         <w:tc>
           <w:tcPr>
-            <w:tcW w:w="4777" w:type="dxa"/>
+            <w:tcW w:w="6521" w:type="dxa"/>
           </w:tcPr>
           <w:p>
             <w:pPr>
               <w:tabs>
                 <w:tab w:val="center" w:pos="2106"/>
               </w:tabs>
+              <w:spacing w:line="276" w:lineRule="auto"/>
               <w:jc w:val="center"/>
             </w:pPr>
             <w:r>
@@ -2255,10 +2645,11 @@
       <w:tr>
         <w:tc>
           <w:tcPr>
-            <w:tcW w:w="1809" w:type="dxa"/>
-          </w:tcPr>
-          <w:p>
-            <w:pPr>
+            <w:tcW w:w="1567" w:type="dxa"/>
+          </w:tcPr>
+          <w:p>
+            <w:pPr>
+              <w:spacing w:line="276" w:lineRule="auto"/>
               <w:jc w:val="center"/>
             </w:pPr>
             <w:r>
@@ -2268,10 +2659,11 @@
         </w:tc>
         <w:tc>
           <w:tcPr>
-            <w:tcW w:w="2270" w:type="dxa"/>
-          </w:tcPr>
-          <w:p>
-            <w:pPr>
+            <w:tcW w:w="1518" w:type="dxa"/>
+          </w:tcPr>
+          <w:p>
+            <w:pPr>
+              <w:spacing w:line="276" w:lineRule="auto"/>
               <w:jc w:val="center"/>
             </w:pPr>
             <w:r>
@@ -2281,9 +2673,12 @@
         </w:tc>
         <w:tc>
           <w:tcPr>
-            <w:tcW w:w="4777" w:type="dxa"/>
-          </w:tcPr>
-          <w:p>
+            <w:tcW w:w="6521" w:type="dxa"/>
+          </w:tcPr>
+          <w:p>
+            <w:pPr>
+              <w:spacing w:line="276" w:lineRule="auto"/>
+            </w:pPr>
             <w:r>
               <w:t xml:space="preserve">Efficiency is one of the most important non-functional specifications that our system requires.  </w:t>
             </w:r>
@@ -2294,7 +2689,13 @@
               <w:t>10</w:t>
             </w:r>
             <w:r>
-              <w:t>000 characters sent/received. In terms of local resource usage, it should never use more than 50MB of memory as a mobile</w:t>
+              <w:t xml:space="preserve">000 characters sent/received. In terms of local resource usage, it should never use more than 50MB of memory </w:t>
+            </w:r>
+            <w:r>
+              <w:t xml:space="preserve">under normal operation </w:t>
+            </w:r>
+            <w:r>
+              <w:t>as a mobile</w:t>
             </w:r>
             <w:r>
               <w:t xml:space="preserve"> or web</w:t>
@@ -2308,61 +2709,48 @@
       <w:tr>
         <w:tc>
           <w:tcPr>
-            <w:tcW w:w="1809" w:type="dxa"/>
-          </w:tcPr>
-          <w:p>
-            <w:pPr>
+            <w:tcW w:w="1567" w:type="dxa"/>
+          </w:tcPr>
+          <w:p>
+            <w:pPr>
+              <w:spacing w:line="276" w:lineRule="auto"/>
               <w:jc w:val="center"/>
             </w:pPr>
             <w:r>
-              <w:t>Portability</w:t>
-            </w:r>
-          </w:p>
-        </w:tc>
-        <w:tc>
-          <w:tcPr>
-            <w:tcW w:w="2270" w:type="dxa"/>
-          </w:tcPr>
-          <w:p>
-            <w:pPr>
+              <w:t>Security</w:t>
+            </w:r>
+          </w:p>
+        </w:tc>
+        <w:tc>
+          <w:tcPr>
+            <w:tcW w:w="1518" w:type="dxa"/>
+          </w:tcPr>
+          <w:p>
+            <w:pPr>
+              <w:spacing w:line="276" w:lineRule="auto"/>
               <w:jc w:val="center"/>
             </w:pPr>
             <w:r>
-              <w:t>Non-Essential</w:t>
-            </w:r>
-          </w:p>
-        </w:tc>
-        <w:tc>
-          <w:tcPr>
-            <w:tcW w:w="4777" w:type="dxa"/>
-          </w:tcPr>
-          <w:p>
-            <w:r>
-              <w:t xml:space="preserve">As our system may </w:t>
-            </w:r>
-            <w:r>
-              <w:t xml:space="preserve">need to </w:t>
-            </w:r>
-            <w:r>
-              <w:t>run on multiple platforms, portability becomes important aspect of our system. It should be able to run on android, iOS</w:t>
-            </w:r>
-            <w:r>
-              <w:t xml:space="preserve"> mobile platforms in addition to the original</w:t>
-            </w:r>
-            <w:r>
-              <w:t xml:space="preserve"> web platform</w:t>
-            </w:r>
-            <w:r>
-              <w:t>,</w:t>
-            </w:r>
-            <w:r>
-              <w:t xml:space="preserve"> retaining all of our functional and non-functional specifications. This can be done using open source libraries that compiles into different platforms</w:t>
-            </w:r>
-            <w:r>
-              <w:t xml:space="preserve"> once we have completed the core specifications</w:t>
-            </w:r>
-            <w:r>
-              <w:t>.</w:t>
+              <w:t>Essential</w:t>
+            </w:r>
+          </w:p>
+        </w:tc>
+        <w:tc>
+          <w:tcPr>
+            <w:tcW w:w="6521" w:type="dxa"/>
+          </w:tcPr>
+          <w:p>
+            <w:pPr>
+              <w:spacing w:line="276" w:lineRule="auto"/>
+            </w:pPr>
+            <w:r>
+              <w:t>Our system needs to safeguard the privacy of the user as an utmost priority. All messaging traffic needs to be encrypted and resist tampering and eavesdropping. Only the intended recipient should be able to decrypt the messages</w:t>
+            </w:r>
+            <w:r>
+              <w:t xml:space="preserve"> efficiently with his private key</w:t>
+            </w:r>
+            <w:r>
+              <w:t>, and be able to validate that it came from the expected sender.</w:t>
             </w:r>
           </w:p>
         </w:tc>
@@ -2370,10 +2758,11 @@
       <w:tr>
         <w:tc>
           <w:tcPr>
-            <w:tcW w:w="1809" w:type="dxa"/>
-          </w:tcPr>
-          <w:p>
-            <w:pPr>
+            <w:tcW w:w="1567" w:type="dxa"/>
+          </w:tcPr>
+          <w:p>
+            <w:pPr>
+              <w:spacing w:line="276" w:lineRule="auto"/>
               <w:jc w:val="center"/>
             </w:pPr>
             <w:r>
@@ -2383,10 +2772,11 @@
         </w:tc>
         <w:tc>
           <w:tcPr>
-            <w:tcW w:w="2270" w:type="dxa"/>
-          </w:tcPr>
-          <w:p>
-            <w:pPr>
+            <w:tcW w:w="1518" w:type="dxa"/>
+          </w:tcPr>
+          <w:p>
+            <w:pPr>
+              <w:spacing w:line="276" w:lineRule="auto"/>
               <w:jc w:val="center"/>
             </w:pPr>
             <w:r>
@@ -2396,42 +2786,26 @@
         </w:tc>
         <w:tc>
           <w:tcPr>
-            <w:tcW w:w="4777" w:type="dxa"/>
-          </w:tcPr>
-          <w:p>
-            <w:r>
-              <w:t xml:space="preserve">Our system </w:t>
-            </w:r>
-            <w:r>
-              <w:t>needs to</w:t>
-            </w:r>
-            <w:r>
-              <w:t xml:space="preserve"> be very dependable. Since it is an instant messaging system it should be very reliable and robust. It should perform within our design limits without failure over time and should be able to respond adequately to unanticipated runtime conditions. Therefore, </w:t>
-            </w:r>
-            <w:r>
-              <w:t xml:space="preserve">all </w:t>
-            </w:r>
-            <w:r>
-              <w:t xml:space="preserve">messages should be delivered </w:t>
-            </w:r>
-            <w:r>
-              <w:t xml:space="preserve">in the correct order and </w:t>
-            </w:r>
-            <w:r>
-              <w:t>without any errors</w:t>
-            </w:r>
-            <w:r>
-              <w:t xml:space="preserve"> under ideal network </w:t>
-            </w:r>
-            <w:r>
-              <w:lastRenderedPageBreak/>
-              <w:t>conditions</w:t>
-            </w:r>
-            <w:r>
-              <w:t>.</w:t>
-            </w:r>
-            <w:r>
-              <w:t xml:space="preserve"> Also, all failures in delivery due to poor networking conditions needs to be notified to the user.</w:t>
+            <w:tcW w:w="6521" w:type="dxa"/>
+          </w:tcPr>
+          <w:p>
+            <w:pPr>
+              <w:spacing w:line="276" w:lineRule="auto"/>
+            </w:pPr>
+            <w:r>
+              <w:t xml:space="preserve">Our system needs to be very dependable. </w:t>
+            </w:r>
+            <w:r>
+              <w:t>I</w:t>
+            </w:r>
+            <w:r>
+              <w:t>nstant messaging system</w:t>
+            </w:r>
+            <w:r>
+              <w:t>s are required to be</w:t>
+            </w:r>
+            <w:r>
+              <w:t xml:space="preserve"> very reliable and robust. It should perform within our design limits without failure over time and should be able to respond adequately to unanticipated runtime conditions. Therefore, all messages should be delivered in the correct order and without any errors under ideal network conditions. Also, all failures in delivery due to poor networking conditions needs to be notified to the user.</w:t>
             </w:r>
           </w:p>
         </w:tc>
@@ -2439,53 +2813,171 @@
       <w:tr>
         <w:tc>
           <w:tcPr>
-            <w:tcW w:w="1809" w:type="dxa"/>
-          </w:tcPr>
-          <w:p>
-            <w:pPr>
+            <w:tcW w:w="1567" w:type="dxa"/>
+          </w:tcPr>
+          <w:p>
+            <w:pPr>
+              <w:spacing w:line="276" w:lineRule="auto"/>
               <w:jc w:val="center"/>
             </w:pPr>
             <w:r>
+              <w:t>Usability</w:t>
+            </w:r>
+          </w:p>
+        </w:tc>
+        <w:tc>
+          <w:tcPr>
+            <w:tcW w:w="1518" w:type="dxa"/>
+          </w:tcPr>
+          <w:p>
+            <w:pPr>
+              <w:spacing w:line="276" w:lineRule="auto"/>
+              <w:jc w:val="center"/>
+            </w:pPr>
+            <w:r>
+              <w:t>Essential</w:t>
+            </w:r>
+          </w:p>
+        </w:tc>
+        <w:tc>
+          <w:tcPr>
+            <w:tcW w:w="6521" w:type="dxa"/>
+          </w:tcPr>
+          <w:p>
+            <w:pPr>
+              <w:spacing w:line="276" w:lineRule="auto"/>
+            </w:pPr>
+            <w:r>
+              <w:t xml:space="preserve">Our system should be highly usable, with an intuitive and responsive </w:t>
+            </w:r>
+            <w:r>
+              <w:t xml:space="preserve">real-time </w:t>
+            </w:r>
+            <w:r>
+              <w:t xml:space="preserve">interface. Our system needs to have </w:t>
+            </w:r>
+            <w:r>
+              <w:t xml:space="preserve">minimal </w:t>
+            </w:r>
+            <w:r>
+              <w:t xml:space="preserve">input latency </w:t>
+            </w:r>
+            <w:r>
               <w:lastRenderedPageBreak/>
-              <w:t>Usability</w:t>
-            </w:r>
-          </w:p>
-        </w:tc>
-        <w:tc>
-          <w:tcPr>
-            <w:tcW w:w="2270" w:type="dxa"/>
-          </w:tcPr>
-          <w:p>
-            <w:pPr>
+              <w:t>under all supported platforms. There should not be more than 0.5 second of lag between user input and interface response (not counting network latency) as long as the system has sufficient local resources for normal operation.</w:t>
+            </w:r>
+          </w:p>
+        </w:tc>
+      </w:tr>
+      <w:tr>
+        <w:tc>
+          <w:tcPr>
+            <w:tcW w:w="1567" w:type="dxa"/>
+          </w:tcPr>
+          <w:p>
+            <w:pPr>
+              <w:spacing w:line="276" w:lineRule="auto"/>
               <w:jc w:val="center"/>
             </w:pPr>
             <w:r>
-              <w:t>Essential</w:t>
-            </w:r>
-          </w:p>
-        </w:tc>
-        <w:tc>
-          <w:tcPr>
-            <w:tcW w:w="4777" w:type="dxa"/>
-          </w:tcPr>
-          <w:p>
-            <w:r>
-              <w:t>Our system should be highly usable</w:t>
-            </w:r>
-            <w:r>
-              <w:t xml:space="preserve">, with an intuitive and responsive interface. </w:t>
-            </w:r>
-            <w:r>
-              <w:t xml:space="preserve">Since the main objective of our project is it to be real time. Our system </w:t>
-            </w:r>
-            <w:r>
-              <w:t>needs to have very low input latency under all supported platforms. There should not be more than 0.5 second of lag between user input and interface response (not counting network latency) as long as the system has sufficient local resources for normal operation.</w:t>
+              <w:lastRenderedPageBreak/>
+              <w:t>Maintainability</w:t>
+            </w:r>
+          </w:p>
+        </w:tc>
+        <w:tc>
+          <w:tcPr>
+            <w:tcW w:w="1518" w:type="dxa"/>
+          </w:tcPr>
+          <w:p>
+            <w:pPr>
+              <w:spacing w:line="276" w:lineRule="auto"/>
+              <w:jc w:val="center"/>
+            </w:pPr>
+            <w:r>
+              <w:t>Non-Essential</w:t>
+            </w:r>
+          </w:p>
+        </w:tc>
+        <w:tc>
+          <w:tcPr>
+            <w:tcW w:w="6521" w:type="dxa"/>
+          </w:tcPr>
+          <w:p>
+            <w:pPr>
+              <w:spacing w:line="276" w:lineRule="auto"/>
+            </w:pPr>
+            <w:r>
+              <w:t>Our system needs to be easily maintainable so we can update the client and add features</w:t>
+            </w:r>
+            <w:r>
+              <w:t xml:space="preserve"> without needing to perform architecture overhauls</w:t>
+            </w:r>
+            <w:r>
+              <w:t>. Our component topology needs to be laid out in a layered architecture with high degrees of separation, with automated tests covering all important features to detect regression issues</w:t>
+            </w:r>
+            <w:r>
+              <w:t xml:space="preserve"> when changes are made</w:t>
+            </w:r>
+            <w:r>
+              <w:t>.</w:t>
+            </w:r>
+          </w:p>
+        </w:tc>
+      </w:tr>
+      <w:tr>
+        <w:tc>
+          <w:tcPr>
+            <w:tcW w:w="1567" w:type="dxa"/>
+          </w:tcPr>
+          <w:p>
+            <w:pPr>
+              <w:spacing w:line="276" w:lineRule="auto"/>
+              <w:jc w:val="center"/>
+            </w:pPr>
+            <w:r>
+              <w:t>Portability</w:t>
+            </w:r>
+          </w:p>
+        </w:tc>
+        <w:tc>
+          <w:tcPr>
+            <w:tcW w:w="1518" w:type="dxa"/>
+          </w:tcPr>
+          <w:p>
+            <w:pPr>
+              <w:spacing w:line="276" w:lineRule="auto"/>
+              <w:jc w:val="center"/>
+            </w:pPr>
+            <w:r>
+              <w:t>Non-Essential</w:t>
+            </w:r>
+          </w:p>
+        </w:tc>
+        <w:tc>
+          <w:tcPr>
+            <w:tcW w:w="6521" w:type="dxa"/>
+          </w:tcPr>
+          <w:p>
+            <w:pPr>
+              <w:spacing w:line="276" w:lineRule="auto"/>
+            </w:pPr>
+            <w:r>
+              <w:t xml:space="preserve">As our system may need to run on multiple platforms, portability becomes important aspect of our system. It should be able to run on android, iOS mobile platforms in addition to the original web platform, retaining all of functional and non-functional specifications. </w:t>
+            </w:r>
+            <w:r>
+              <w:t>Once we have completed the core specifications for the web application, this can be accomplished</w:t>
+            </w:r>
+            <w:r>
+              <w:t xml:space="preserve"> using open source libraries that </w:t>
+            </w:r>
+            <w:r>
+              <w:t xml:space="preserve">wrap the web application with platform specific interfaces. </w:t>
             </w:r>
           </w:p>
         </w:tc>
       </w:tr>
     </w:tbl>
-    <w:p/>
     <w:p>
       <w:pPr>
         <w:pStyle w:val="Heading1"/>
@@ -2495,11 +2987,11 @@
         </w:numPr>
         <w:ind w:left="0" w:firstLine="0"/>
       </w:pPr>
-      <w:bookmarkStart w:id="8" w:name="_Toc389435727"/>
+      <w:bookmarkStart w:id="10" w:name="_Toc389485428"/>
       <w:r>
         <w:t>Risk Assessment</w:t>
       </w:r>
-      <w:bookmarkEnd w:id="8"/>
+      <w:bookmarkEnd w:id="10"/>
     </w:p>
     <w:p>
       <w:r>
@@ -2513,22 +3005,61 @@
         <w:tblLook w:val="04A0" w:firstRow="1" w:lastRow="0" w:firstColumn="1" w:lastColumn="0" w:noHBand="0" w:noVBand="1"/>
       </w:tblPr>
       <w:tblGrid>
-        <w:gridCol w:w="2332"/>
-        <w:gridCol w:w="2336"/>
-        <w:gridCol w:w="2345"/>
-        <w:gridCol w:w="2337"/>
+        <w:gridCol w:w="1663"/>
+        <w:gridCol w:w="3004"/>
+        <w:gridCol w:w="2333"/>
+        <w:gridCol w:w="2350"/>
       </w:tblGrid>
       <w:tr>
         <w:tc>
           <w:tcPr>
+            <w:tcW w:w="1668" w:type="dxa"/>
+          </w:tcPr>
+          <w:p>
+            <w:pPr>
+              <w:spacing w:line="276" w:lineRule="auto"/>
+              <w:rPr>
+                <w:rFonts w:cs="Times New Roman"/>
+              </w:rPr>
+            </w:pPr>
+          </w:p>
+        </w:tc>
+        <w:tc>
+          <w:tcPr>
+            <w:tcW w:w="3120" w:type="dxa"/>
+          </w:tcPr>
+          <w:p>
+            <w:pPr>
+              <w:spacing w:line="276" w:lineRule="auto"/>
+              <w:rPr>
+                <w:rFonts w:cs="Times New Roman"/>
+              </w:rPr>
+            </w:pPr>
+            <w:r>
+              <w:rPr>
+                <w:rFonts w:cs="Times New Roman"/>
+              </w:rPr>
+              <w:t>Nature of Situation</w:t>
+            </w:r>
+          </w:p>
+        </w:tc>
+        <w:tc>
+          <w:tcPr>
             <w:tcW w:w="2394" w:type="dxa"/>
           </w:tcPr>
           <w:p>
             <w:pPr>
-              <w:rPr>
-                <w:rFonts w:ascii="Times New Roman" w:hAnsi="Times New Roman" w:cs="Times New Roman"/>
-              </w:rPr>
-            </w:pPr>
+              <w:spacing w:line="276" w:lineRule="auto"/>
+              <w:rPr>
+                <w:rFonts w:cs="Times New Roman"/>
+              </w:rPr>
+            </w:pPr>
+            <w:r>
+              <w:rPr>
+                <w:rFonts w:cs="Times New Roman"/>
+              </w:rPr>
+              <w:t>Potential impact</w:t>
+            </w:r>
           </w:p>
         </w:tc>
         <w:tc>
@@ -2537,49 +3068,14 @@
           </w:tcPr>
           <w:p>
             <w:pPr>
-              <w:rPr>
-                <w:rFonts w:ascii="Times New Roman" w:hAnsi="Times New Roman" w:cs="Times New Roman"/>
-              </w:rPr>
-            </w:pPr>
-            <w:r>
-              <w:rPr>
-                <w:rFonts w:ascii="Times New Roman" w:hAnsi="Times New Roman" w:cs="Times New Roman"/>
-              </w:rPr>
-              <w:t>Nature of Situation</w:t>
-            </w:r>
-          </w:p>
-        </w:tc>
-        <w:tc>
-          <w:tcPr>
-            <w:tcW w:w="2394" w:type="dxa"/>
-          </w:tcPr>
-          <w:p>
-            <w:pPr>
-              <w:rPr>
-                <w:rFonts w:ascii="Times New Roman" w:hAnsi="Times New Roman" w:cs="Times New Roman"/>
-              </w:rPr>
-            </w:pPr>
-            <w:r>
-              <w:rPr>
-                <w:rFonts w:ascii="Times New Roman" w:hAnsi="Times New Roman" w:cs="Times New Roman"/>
-              </w:rPr>
-              <w:t>Potential impact</w:t>
-            </w:r>
-          </w:p>
-        </w:tc>
-        <w:tc>
-          <w:tcPr>
-            <w:tcW w:w="2394" w:type="dxa"/>
-          </w:tcPr>
-          <w:p>
-            <w:pPr>
-              <w:rPr>
-                <w:rFonts w:ascii="Times New Roman" w:hAnsi="Times New Roman" w:cs="Times New Roman"/>
-              </w:rPr>
-            </w:pPr>
-            <w:r>
-              <w:rPr>
-                <w:rFonts w:ascii="Times New Roman" w:hAnsi="Times New Roman" w:cs="Times New Roman"/>
+              <w:spacing w:line="276" w:lineRule="auto"/>
+              <w:rPr>
+                <w:rFonts w:cs="Times New Roman"/>
+              </w:rPr>
+            </w:pPr>
+            <w:r>
+              <w:rPr>
+                <w:rFonts w:cs="Times New Roman"/>
               </w:rPr>
               <w:t>Probability of the Situation</w:t>
             </w:r>
@@ -2589,31 +3085,182 @@
       <w:tr>
         <w:tc>
           <w:tcPr>
+            <w:tcW w:w="1668" w:type="dxa"/>
+          </w:tcPr>
+          <w:p>
+            <w:pPr>
+              <w:spacing w:line="276" w:lineRule="auto"/>
+              <w:rPr>
+                <w:rFonts w:cs="Times New Roman"/>
+              </w:rPr>
+            </w:pPr>
+            <w:r>
+              <w:rPr>
+                <w:rFonts w:cs="Times New Roman"/>
+              </w:rPr>
+              <w:t>Quality</w:t>
+            </w:r>
+            <w:r>
+              <w:rPr>
+                <w:rFonts w:cs="Times New Roman"/>
+              </w:rPr>
+              <w:t>, stability, interoperability</w:t>
+            </w:r>
+            <w:r>
+              <w:rPr>
+                <w:rFonts w:cs="Times New Roman"/>
+              </w:rPr>
+              <w:t xml:space="preserve"> and maturity of open-source libraries needed for certain project components</w:t>
+            </w:r>
+            <w:r>
+              <w:rPr>
+                <w:rFonts w:cs="Times New Roman"/>
+              </w:rPr>
+              <w:t>.</w:t>
+            </w:r>
+          </w:p>
+        </w:tc>
+        <w:tc>
+          <w:tcPr>
+            <w:tcW w:w="3120" w:type="dxa"/>
+          </w:tcPr>
+          <w:p>
+            <w:pPr>
+              <w:spacing w:line="276" w:lineRule="auto"/>
+              <w:rPr>
+                <w:rFonts w:cs="Times New Roman"/>
+              </w:rPr>
+            </w:pPr>
+            <w:r>
+              <w:rPr>
+                <w:rFonts w:cs="Times New Roman"/>
+              </w:rPr>
+              <w:t xml:space="preserve">Certain functionality for </w:t>
+            </w:r>
+            <w:r>
+              <w:rPr>
+                <w:rFonts w:cs="Times New Roman"/>
+              </w:rPr>
+              <w:t xml:space="preserve">the project are dependent on </w:t>
+            </w:r>
+            <w:r>
+              <w:rPr>
+                <w:rFonts w:cs="Times New Roman"/>
+              </w:rPr>
+              <w:t>open-source libraries</w:t>
+            </w:r>
+            <w:r>
+              <w:rPr>
+                <w:rFonts w:cs="Times New Roman"/>
+              </w:rPr>
+              <w:t xml:space="preserve"> for operation (for instance,</w:t>
+            </w:r>
+            <w:r>
+              <w:rPr>
+                <w:rFonts w:cs="Times New Roman"/>
+              </w:rPr>
+              <w:t xml:space="preserve"> the Encryption layer and</w:t>
+            </w:r>
+            <w:r>
+              <w:rPr>
+                <w:rFonts w:cs="Times New Roman"/>
+              </w:rPr>
+              <w:t xml:space="preserve"> the DHT library used for peer discovery)</w:t>
+            </w:r>
+            <w:r>
+              <w:rPr>
+                <w:rFonts w:cs="Times New Roman"/>
+              </w:rPr>
+              <w:t>.</w:t>
+            </w:r>
+            <w:r>
+              <w:rPr>
+                <w:rFonts w:cs="Times New Roman"/>
+              </w:rPr>
+              <w:t xml:space="preserve"> Some of the open-source libraries we plan to use are under heavy development and may or may not contain incomplete features or show-stopping bugs.</w:t>
+            </w:r>
+            <w:r>
+              <w:rPr>
+                <w:rFonts w:cs="Times New Roman"/>
+              </w:rPr>
+              <w:t xml:space="preserve"> </w:t>
+            </w:r>
+          </w:p>
+          <w:p>
+            <w:pPr>
+              <w:spacing w:line="276" w:lineRule="auto"/>
+              <w:rPr>
+                <w:rFonts w:cs="Times New Roman"/>
+              </w:rPr>
+            </w:pPr>
+          </w:p>
+          <w:p>
+            <w:pPr>
+              <w:spacing w:line="276" w:lineRule="auto"/>
+              <w:rPr>
+                <w:rFonts w:cs="Times New Roman"/>
+              </w:rPr>
+            </w:pPr>
+            <w:r>
+              <w:rPr>
+                <w:rFonts w:cs="Times New Roman"/>
+              </w:rPr>
+              <w:t>In add</w:t>
+            </w:r>
+            <w:r>
+              <w:rPr>
+                <w:rFonts w:cs="Times New Roman"/>
+              </w:rPr>
+              <w:t>i</w:t>
+            </w:r>
+            <w:r>
+              <w:rPr>
+                <w:rFonts w:cs="Times New Roman"/>
+              </w:rPr>
+              <w:t xml:space="preserve">tion, </w:t>
+            </w:r>
+            <w:r>
+              <w:rPr>
+                <w:rFonts w:cs="Times New Roman"/>
+              </w:rPr>
+              <w:t>compatibility</w:t>
+            </w:r>
+            <w:r>
+              <w:rPr>
+                <w:rFonts w:cs="Times New Roman"/>
+              </w:rPr>
+              <w:t xml:space="preserve"> is another concern we have regarding use of open-source libraries, as some of them may conflict with aspects our code or other libraries we’re using</w:t>
+            </w:r>
+            <w:r>
+              <w:rPr>
+                <w:rFonts w:cs="Times New Roman"/>
+              </w:rPr>
+              <w:t>.</w:t>
+            </w:r>
+          </w:p>
+        </w:tc>
+        <w:tc>
+          <w:tcPr>
             <w:tcW w:w="2394" w:type="dxa"/>
           </w:tcPr>
           <w:p>
             <w:pPr>
-              <w:rPr>
-                <w:rFonts w:ascii="Times New Roman" w:hAnsi="Times New Roman" w:cs="Times New Roman"/>
-              </w:rPr>
-            </w:pPr>
-            <w:r>
-              <w:rPr>
-                <w:rFonts w:ascii="Times New Roman" w:hAnsi="Times New Roman" w:cs="Times New Roman"/>
-              </w:rPr>
-              <w:t>Quality and maturity of open-</w:t>
-            </w:r>
-            <w:r>
-              <w:rPr>
-                <w:rFonts w:ascii="Times New Roman" w:hAnsi="Times New Roman" w:cs="Times New Roman"/>
-              </w:rPr>
-              <w:t>source libraries</w:t>
-            </w:r>
-            <w:r>
-              <w:rPr>
-                <w:rFonts w:ascii="Times New Roman" w:hAnsi="Times New Roman" w:cs="Times New Roman"/>
-              </w:rPr>
-              <w:t xml:space="preserve"> needed for certain project components</w:t>
+              <w:spacing w:line="276" w:lineRule="auto"/>
+              <w:rPr>
+                <w:rFonts w:cs="Times New Roman"/>
+              </w:rPr>
+            </w:pPr>
+            <w:r>
+              <w:rPr>
+                <w:rFonts w:cs="Times New Roman"/>
+              </w:rPr>
+              <w:t>This situation can cause a devastating</w:t>
+            </w:r>
+            <w:r>
+              <w:rPr>
+                <w:rFonts w:cs="Times New Roman"/>
+              </w:rPr>
+              <w:t xml:space="preserve"> impact to our project success. If any of the depended open source libraries creates conflict during the development of the project, it can greatly delay our project completion time and decrease the chances of the project successfulness. </w:t>
             </w:r>
           </w:p>
         </w:tc>
@@ -2623,228 +3270,257 @@
           </w:tcPr>
           <w:p>
             <w:pPr>
-              <w:rPr>
-                <w:rFonts w:ascii="Times New Roman" w:hAnsi="Times New Roman" w:cs="Times New Roman"/>
-              </w:rPr>
-            </w:pPr>
-            <w:r>
-              <w:rPr>
-                <w:rFonts w:ascii="Times New Roman" w:hAnsi="Times New Roman" w:cs="Times New Roman"/>
-              </w:rPr>
-              <w:t>Many</w:t>
-            </w:r>
-            <w:r>
-              <w:rPr>
-                <w:rFonts w:ascii="Times New Roman" w:hAnsi="Times New Roman" w:cs="Times New Roman"/>
-              </w:rPr>
-              <w:t xml:space="preserve"> of the </w:t>
-            </w:r>
-            <w:proofErr w:type="gramStart"/>
-            <w:r>
-              <w:rPr>
-                <w:rFonts w:ascii="Times New Roman" w:hAnsi="Times New Roman" w:cs="Times New Roman"/>
-              </w:rPr>
-              <w:t>project’s</w:t>
-            </w:r>
-            <w:proofErr w:type="gramEnd"/>
-            <w:r>
-              <w:rPr>
-                <w:rFonts w:ascii="Times New Roman" w:hAnsi="Times New Roman" w:cs="Times New Roman"/>
-              </w:rPr>
-              <w:t xml:space="preserve"> depended open-</w:t>
-            </w:r>
-            <w:r>
-              <w:rPr>
-                <w:rFonts w:ascii="Times New Roman" w:hAnsi="Times New Roman" w:cs="Times New Roman"/>
-              </w:rPr>
-              <w:t xml:space="preserve">source libraries are in early development. Thus, these libraries have a higher probability of containing bugs or incomplete features. </w:t>
-            </w:r>
-          </w:p>
-          <w:p>
-            <w:pPr>
-              <w:rPr>
-                <w:rFonts w:ascii="Times New Roman" w:hAnsi="Times New Roman" w:cs="Times New Roman"/>
-              </w:rPr>
-            </w:pPr>
-          </w:p>
-          <w:p>
-            <w:pPr>
-              <w:rPr>
-                <w:rFonts w:ascii="Times New Roman" w:hAnsi="Times New Roman" w:cs="Times New Roman"/>
-              </w:rPr>
-            </w:pPr>
-            <w:r>
-              <w:rPr>
-                <w:rFonts w:ascii="Times New Roman" w:hAnsi="Times New Roman" w:cs="Times New Roman"/>
-              </w:rPr>
-              <w:t>In add</w:t>
-            </w:r>
-            <w:r>
-              <w:rPr>
-                <w:rFonts w:ascii="Times New Roman" w:hAnsi="Times New Roman" w:cs="Times New Roman"/>
-              </w:rPr>
-              <w:t>i</w:t>
-            </w:r>
-            <w:r>
-              <w:rPr>
-                <w:rFonts w:ascii="Times New Roman" w:hAnsi="Times New Roman" w:cs="Times New Roman"/>
-              </w:rPr>
-              <w:t xml:space="preserve">tion, the </w:t>
-            </w:r>
-            <w:r>
-              <w:rPr>
-                <w:rFonts w:ascii="Times New Roman" w:hAnsi="Times New Roman" w:cs="Times New Roman"/>
-              </w:rPr>
-              <w:t>compatibility</w:t>
-            </w:r>
-            <w:r>
-              <w:rPr>
-                <w:rFonts w:ascii="Times New Roman" w:hAnsi="Times New Roman" w:cs="Times New Roman"/>
-              </w:rPr>
-              <w:t xml:space="preserve"> of the libraries or technologies may have potential issues or conflicts that might be caused by one another.</w:t>
-            </w:r>
-          </w:p>
-        </w:tc>
-        <w:tc>
-          <w:tcPr>
-            <w:tcW w:w="2394" w:type="dxa"/>
-          </w:tcPr>
-          <w:p>
-            <w:pPr>
-              <w:rPr>
-                <w:rFonts w:ascii="Times New Roman" w:hAnsi="Times New Roman" w:cs="Times New Roman"/>
-              </w:rPr>
-            </w:pPr>
-            <w:r>
-              <w:rPr>
-                <w:rFonts w:ascii="Times New Roman" w:hAnsi="Times New Roman" w:cs="Times New Roman"/>
-              </w:rPr>
-              <w:t>This situation can cause a devastating</w:t>
-            </w:r>
-            <w:r>
-              <w:rPr>
-                <w:rFonts w:ascii="Times New Roman" w:hAnsi="Times New Roman" w:cs="Times New Roman"/>
-              </w:rPr>
-              <w:t xml:space="preserve"> impact to our project success. If any of the depended open source libraries creates conflict during the development of the project, it can greatly delay our project completion time and decrease the chances of the project successfulness. </w:t>
-            </w:r>
-          </w:p>
-        </w:tc>
-        <w:tc>
-          <w:tcPr>
-            <w:tcW w:w="2394" w:type="dxa"/>
-          </w:tcPr>
-          <w:p>
-            <w:pPr>
-              <w:rPr>
-                <w:rFonts w:ascii="Times New Roman" w:hAnsi="Times New Roman" w:cs="Times New Roman"/>
-              </w:rPr>
-            </w:pPr>
-            <w:r>
-              <w:rPr>
-                <w:rFonts w:ascii="Times New Roman" w:hAnsi="Times New Roman" w:cs="Times New Roman"/>
-              </w:rPr>
-              <w:t>The probability of this situation is considered to be high. Due to the usage of the new open source libraries, where some libraries can be fairly new and still in under development</w:t>
-            </w:r>
-            <w:r>
-              <w:rPr>
-                <w:rFonts w:ascii="Times New Roman" w:hAnsi="Times New Roman" w:cs="Times New Roman"/>
-              </w:rPr>
-              <w:t>, there is no ensure or guarantee</w:t>
-            </w:r>
-            <w:r>
-              <w:rPr>
-                <w:rFonts w:ascii="Times New Roman" w:hAnsi="Times New Roman" w:cs="Times New Roman"/>
-              </w:rPr>
-              <w:t xml:space="preserve"> in which the project can be constructed successfully by all the depended open source libraries.</w:t>
-            </w:r>
-          </w:p>
-          <w:p>
-            <w:pPr>
-              <w:rPr>
-                <w:rFonts w:ascii="Times New Roman" w:hAnsi="Times New Roman" w:cs="Times New Roman"/>
-              </w:rPr>
-            </w:pPr>
-          </w:p>
-          <w:p>
-            <w:pPr>
-              <w:rPr>
-                <w:rFonts w:ascii="Times New Roman" w:hAnsi="Times New Roman" w:cs="Times New Roman"/>
-              </w:rPr>
-            </w:pPr>
-            <w:r>
-              <w:rPr>
-                <w:rFonts w:ascii="Times New Roman" w:hAnsi="Times New Roman" w:cs="Times New Roman"/>
-              </w:rPr>
-              <w:t xml:space="preserve">Finding all possible alternative to each libraries can greatly reduce or avoid this situation. Having </w:t>
-            </w:r>
-            <w:r>
-              <w:rPr>
-                <w:rFonts w:ascii="Times New Roman" w:hAnsi="Times New Roman" w:cs="Times New Roman"/>
+              <w:spacing w:line="276" w:lineRule="auto"/>
+              <w:rPr>
+                <w:rFonts w:cs="Times New Roman"/>
+              </w:rPr>
+            </w:pPr>
+            <w:r>
+              <w:rPr>
+                <w:rFonts w:cs="Times New Roman"/>
+              </w:rPr>
+              <w:t>The probability of this situation is considered to be h</w:t>
+            </w:r>
+            <w:r>
+              <w:rPr>
+                <w:rFonts w:cs="Times New Roman"/>
+              </w:rPr>
+              <w:t xml:space="preserve">igh. Due to the usage of </w:t>
+            </w:r>
+            <w:r>
+              <w:rPr>
+                <w:rFonts w:cs="Times New Roman"/>
+              </w:rPr>
+              <w:t>open</w:t>
+            </w:r>
+            <w:r>
+              <w:rPr>
+                <w:rFonts w:cs="Times New Roman"/>
+              </w:rPr>
+              <w:t>-</w:t>
+            </w:r>
+            <w:r>
+              <w:rPr>
+                <w:rFonts w:cs="Times New Roman"/>
+              </w:rPr>
+              <w:t xml:space="preserve">source libraries, </w:t>
+            </w:r>
+            <w:r>
+              <w:rPr>
+                <w:rFonts w:cs="Times New Roman"/>
+              </w:rPr>
+              <w:t>we have no guaranteed support in the case where a library malfunctions or does not perform as we expect.</w:t>
+            </w:r>
+          </w:p>
+          <w:p>
+            <w:pPr>
+              <w:spacing w:line="276" w:lineRule="auto"/>
+              <w:rPr>
+                <w:rFonts w:cs="Times New Roman"/>
+              </w:rPr>
+            </w:pPr>
+          </w:p>
+          <w:p>
+            <w:pPr>
+              <w:spacing w:line="276" w:lineRule="auto"/>
+              <w:rPr>
+                <w:rFonts w:cs="Times New Roman"/>
+              </w:rPr>
+            </w:pPr>
+            <w:r>
+              <w:rPr>
+                <w:rFonts w:cs="Times New Roman"/>
+              </w:rPr>
+              <w:t xml:space="preserve">Finding </w:t>
+            </w:r>
+            <w:r>
+              <w:rPr>
+                <w:rFonts w:cs="Times New Roman"/>
+              </w:rPr>
+              <w:t>possible alternative</w:t>
+            </w:r>
+            <w:r>
+              <w:rPr>
+                <w:rFonts w:cs="Times New Roman"/>
+              </w:rPr>
+              <w:t>s to each library we plan to use</w:t>
+            </w:r>
+            <w:r>
+              <w:rPr>
+                <w:rFonts w:cs="Times New Roman"/>
+              </w:rPr>
+              <w:t xml:space="preserve"> can greatly reduce</w:t>
+            </w:r>
+            <w:r>
+              <w:rPr>
+                <w:rFonts w:cs="Times New Roman"/>
+              </w:rPr>
+              <w:t xml:space="preserve"> the impact of </w:t>
+            </w:r>
+            <w:r>
+              <w:rPr>
+                <w:rFonts w:cs="Times New Roman"/>
+              </w:rPr>
+              <w:t>this situation</w:t>
+            </w:r>
+            <w:r>
+              <w:rPr>
+                <w:rFonts w:cs="Times New Roman"/>
+              </w:rPr>
+              <w:t xml:space="preserve"> occurring</w:t>
+            </w:r>
+            <w:r>
+              <w:rPr>
+                <w:rFonts w:cs="Times New Roman"/>
+              </w:rPr>
+              <w:t xml:space="preserve">. Having </w:t>
+            </w:r>
+            <w:r>
+              <w:rPr>
+                <w:rFonts w:cs="Times New Roman"/>
               </w:rPr>
               <w:t xml:space="preserve">a list of </w:t>
             </w:r>
             <w:r>
               <w:rPr>
-                <w:rFonts w:ascii="Times New Roman" w:hAnsi="Times New Roman" w:cs="Times New Roman"/>
-              </w:rPr>
-              <w:t xml:space="preserve">alternative libraries can </w:t>
-            </w:r>
-            <w:r>
-              <w:rPr>
-                <w:rFonts w:ascii="Times New Roman" w:hAnsi="Times New Roman" w:cs="Times New Roman"/>
+                <w:rFonts w:cs="Times New Roman"/>
+              </w:rPr>
+              <w:t xml:space="preserve">alternative libraries </w:t>
+            </w:r>
+            <w:r>
+              <w:rPr>
+                <w:rFonts w:cs="Times New Roman"/>
+              </w:rPr>
+              <w:t xml:space="preserve">that </w:t>
+            </w:r>
+            <w:r>
+              <w:rPr>
+                <w:rFonts w:cs="Times New Roman"/>
+              </w:rPr>
+              <w:t xml:space="preserve">can </w:t>
+            </w:r>
+            <w:r>
+              <w:rPr>
+                <w:rFonts w:cs="Times New Roman"/>
               </w:rPr>
               <w:t>substitute</w:t>
             </w:r>
             <w:r>
               <w:rPr>
-                <w:rFonts w:ascii="Times New Roman" w:hAnsi="Times New Roman" w:cs="Times New Roman"/>
+                <w:rFonts w:cs="Times New Roman"/>
               </w:rPr>
               <w:t xml:space="preserve"> </w:t>
             </w:r>
             <w:r>
               <w:rPr>
-                <w:rFonts w:ascii="Times New Roman" w:hAnsi="Times New Roman" w:cs="Times New Roman"/>
-              </w:rPr>
+                <w:rFonts w:cs="Times New Roman"/>
+              </w:rPr>
+              <w:lastRenderedPageBreak/>
               <w:t>dysfunctional</w:t>
             </w:r>
             <w:r>
               <w:rPr>
-                <w:rFonts w:ascii="Times New Roman" w:hAnsi="Times New Roman" w:cs="Times New Roman"/>
+                <w:rFonts w:cs="Times New Roman"/>
               </w:rPr>
               <w:t xml:space="preserve"> or </w:t>
             </w:r>
             <w:r>
               <w:rPr>
-                <w:rFonts w:ascii="Times New Roman" w:hAnsi="Times New Roman" w:cs="Times New Roman"/>
+                <w:rFonts w:cs="Times New Roman"/>
               </w:rPr>
               <w:t>incompatible</w:t>
             </w:r>
             <w:r>
               <w:rPr>
-                <w:rFonts w:ascii="Times New Roman" w:hAnsi="Times New Roman" w:cs="Times New Roman"/>
-              </w:rPr>
-              <w:t xml:space="preserve"> libraries which we can avoid failure or halting of our project.</w:t>
-            </w:r>
-          </w:p>
-          <w:p>
-            <w:pPr>
-              <w:rPr>
-                <w:rFonts w:ascii="Times New Roman" w:hAnsi="Times New Roman" w:cs="Times New Roman"/>
-              </w:rPr>
-            </w:pPr>
-          </w:p>
-          <w:p>
-            <w:pPr>
-              <w:rPr>
-                <w:rFonts w:ascii="Times New Roman" w:hAnsi="Times New Roman" w:cs="Times New Roman"/>
-              </w:rPr>
-            </w:pPr>
-            <w:r>
-              <w:rPr>
-                <w:rFonts w:ascii="Times New Roman" w:hAnsi="Times New Roman" w:cs="Times New Roman"/>
-              </w:rPr>
-              <w:lastRenderedPageBreak/>
-              <w:t>Nonetheless, it is still possible for the worst case to occur. Therefore, to mediate the damage caused by the situation, the project may have to remove some features or fallback to its alternative features.</w:t>
+                <w:rFonts w:cs="Times New Roman"/>
+              </w:rPr>
+              <w:t xml:space="preserve"> </w:t>
+            </w:r>
+            <w:r>
+              <w:rPr>
+                <w:rFonts w:cs="Times New Roman"/>
+              </w:rPr>
+              <w:t xml:space="preserve">libraries means we can switch between them to </w:t>
+            </w:r>
+            <w:r>
+              <w:rPr>
+                <w:rFonts w:cs="Times New Roman"/>
+              </w:rPr>
+              <w:t>avoid failure or halting our project.</w:t>
+            </w:r>
+          </w:p>
+          <w:p>
+            <w:pPr>
+              <w:spacing w:line="276" w:lineRule="auto"/>
+              <w:rPr>
+                <w:rFonts w:cs="Times New Roman"/>
+              </w:rPr>
+            </w:pPr>
+          </w:p>
+          <w:p>
+            <w:pPr>
+              <w:spacing w:line="276" w:lineRule="auto"/>
+              <w:rPr>
+                <w:rFonts w:cs="Times New Roman"/>
+              </w:rPr>
+            </w:pPr>
+            <w:r>
+              <w:rPr>
+                <w:rFonts w:cs="Times New Roman"/>
+              </w:rPr>
+              <w:t>We also have the option of contributing to the open-source project that is causing issues for us or fork the project for our own use. However this option requires a great amount of domain specific technical expertise, and a huge maintenance overhead. Thus it is best avoided if alternative libraries exist.</w:t>
+            </w:r>
+          </w:p>
+          <w:p>
+            <w:pPr>
+              <w:spacing w:line="276" w:lineRule="auto"/>
+              <w:rPr>
+                <w:rFonts w:cs="Times New Roman"/>
+              </w:rPr>
+            </w:pPr>
+          </w:p>
+          <w:p>
+            <w:pPr>
+              <w:spacing w:line="276" w:lineRule="auto"/>
+              <w:rPr>
+                <w:rFonts w:cs="Times New Roman"/>
+              </w:rPr>
+            </w:pPr>
+            <w:r>
+              <w:rPr>
+                <w:rFonts w:cs="Times New Roman"/>
+              </w:rPr>
+              <w:t xml:space="preserve">No matter what we do, </w:t>
+            </w:r>
+            <w:r>
+              <w:rPr>
+                <w:rFonts w:cs="Times New Roman"/>
+              </w:rPr>
+              <w:t>it is still possible for the worst case to occur. Therefore, to mediate the damage caused by the situation,</w:t>
+            </w:r>
+            <w:r>
+              <w:rPr>
+                <w:rFonts w:cs="Times New Roman"/>
+              </w:rPr>
+              <w:t xml:space="preserve"> we may end up needing to reduce the scope or </w:t>
+            </w:r>
+            <w:r>
+              <w:rPr>
+                <w:rFonts w:cs="Times New Roman"/>
+              </w:rPr>
+              <w:t>remove</w:t>
+            </w:r>
+            <w:r>
+              <w:rPr>
+                <w:rFonts w:cs="Times New Roman"/>
+              </w:rPr>
+              <w:t xml:space="preserve"> certain features from the project, or fall back to alternative implementations</w:t>
+            </w:r>
+            <w:r>
+              <w:rPr>
+                <w:rFonts w:cs="Times New Roman"/>
+              </w:rPr>
+              <w:t>.</w:t>
             </w:r>
           </w:p>
         </w:tc>
@@ -2852,20 +3528,162 @@
       <w:tr>
         <w:tc>
           <w:tcPr>
+            <w:tcW w:w="1668" w:type="dxa"/>
+          </w:tcPr>
+          <w:p>
+            <w:pPr>
+              <w:spacing w:line="276" w:lineRule="auto"/>
+              <w:rPr>
+                <w:rFonts w:cs="Times New Roman"/>
+              </w:rPr>
+            </w:pPr>
+            <w:r>
+              <w:rPr>
+                <w:rFonts w:cs="Times New Roman"/>
+              </w:rPr>
+              <w:lastRenderedPageBreak/>
+              <w:t>Failure to meet time constraints for certain deliverables</w:t>
+            </w:r>
+            <w:r>
+              <w:rPr>
+                <w:rFonts w:cs="Times New Roman"/>
+              </w:rPr>
+              <w:t>.</w:t>
+            </w:r>
+          </w:p>
+        </w:tc>
+        <w:tc>
+          <w:tcPr>
+            <w:tcW w:w="3120" w:type="dxa"/>
+          </w:tcPr>
+          <w:p>
+            <w:pPr>
+              <w:spacing w:line="276" w:lineRule="auto"/>
+              <w:rPr>
+                <w:rFonts w:cs="Times New Roman"/>
+              </w:rPr>
+            </w:pPr>
+            <w:r>
+              <w:rPr>
+                <w:rFonts w:cs="Times New Roman"/>
+              </w:rPr>
+              <w:t>Time management is an important factor</w:t>
+            </w:r>
+            <w:r>
+              <w:rPr>
+                <w:rFonts w:cs="Times New Roman"/>
+              </w:rPr>
+              <w:t xml:space="preserve"> in determining the completion of projec</w:t>
+            </w:r>
+            <w:r>
+              <w:rPr>
+                <w:rFonts w:cs="Times New Roman"/>
+              </w:rPr>
+              <w:t xml:space="preserve">t before the deadline because we need to invest </w:t>
+            </w:r>
+            <w:r>
+              <w:rPr>
+                <w:rFonts w:cs="Times New Roman"/>
+              </w:rPr>
+              <w:lastRenderedPageBreak/>
+              <w:t>enough time to complete</w:t>
+            </w:r>
+            <w:r>
+              <w:rPr>
+                <w:rFonts w:cs="Times New Roman"/>
+              </w:rPr>
+              <w:t xml:space="preserve"> ea</w:t>
+            </w:r>
+            <w:r>
+              <w:rPr>
+                <w:rFonts w:cs="Times New Roman"/>
+              </w:rPr>
+              <w:t>ch component of the project. Our project treads on many uncharted territories in the field of instant messaging and requires knowledge of several advanced networking topics, so</w:t>
+            </w:r>
+            <w:r>
+              <w:rPr>
+                <w:rFonts w:cs="Times New Roman"/>
+              </w:rPr>
+              <w:t xml:space="preserve"> time </w:t>
+            </w:r>
+            <w:r>
+              <w:rPr>
+                <w:rFonts w:cs="Times New Roman"/>
+              </w:rPr>
+              <w:t>required</w:t>
+            </w:r>
+            <w:r>
+              <w:rPr>
+                <w:rFonts w:cs="Times New Roman"/>
+              </w:rPr>
+              <w:t xml:space="preserve"> for completing each componen</w:t>
+            </w:r>
+            <w:r>
+              <w:rPr>
+                <w:rFonts w:cs="Times New Roman"/>
+              </w:rPr>
+              <w:t>t can be difficult to estimate.</w:t>
+            </w:r>
+          </w:p>
+        </w:tc>
+        <w:tc>
+          <w:tcPr>
             <w:tcW w:w="2394" w:type="dxa"/>
           </w:tcPr>
           <w:p>
             <w:pPr>
-              <w:rPr>
-                <w:rFonts w:ascii="Times New Roman" w:hAnsi="Times New Roman" w:cs="Times New Roman"/>
-              </w:rPr>
-            </w:pPr>
-            <w:r>
-              <w:rPr>
-                <w:rFonts w:ascii="Times New Roman" w:hAnsi="Times New Roman" w:cs="Times New Roman"/>
+              <w:spacing w:line="276" w:lineRule="auto"/>
+              <w:rPr>
+                <w:rFonts w:cs="Times New Roman"/>
+              </w:rPr>
+            </w:pPr>
+            <w:r>
+              <w:rPr>
+                <w:rFonts w:cs="Times New Roman"/>
               </w:rPr>
               <w:lastRenderedPageBreak/>
-              <w:t>Require more time to complete the project.</w:t>
+              <w:t>Failure to complete</w:t>
+            </w:r>
+            <w:r>
+              <w:rPr>
+                <w:rFonts w:cs="Times New Roman"/>
+              </w:rPr>
+              <w:t xml:space="preserve"> the project under the deadline can result to academic penalties. The produced delays </w:t>
+            </w:r>
+            <w:r>
+              <w:rPr>
+                <w:rFonts w:cs="Times New Roman"/>
+              </w:rPr>
+              <w:lastRenderedPageBreak/>
+              <w:t>by poor time management can also increase o</w:t>
+            </w:r>
+            <w:r>
+              <w:rPr>
+                <w:rFonts w:cs="Times New Roman"/>
+              </w:rPr>
+              <w:t>r create more potential delays as the project progresses.</w:t>
+            </w:r>
+          </w:p>
+          <w:p>
+            <w:pPr>
+              <w:spacing w:line="276" w:lineRule="auto"/>
+              <w:rPr>
+                <w:rFonts w:cs="Times New Roman"/>
+              </w:rPr>
+            </w:pPr>
+          </w:p>
+          <w:p>
+            <w:pPr>
+              <w:spacing w:line="276" w:lineRule="auto"/>
+              <w:rPr>
+                <w:rFonts w:cs="Times New Roman"/>
+              </w:rPr>
+            </w:pPr>
+            <w:r>
+              <w:rPr>
+                <w:rFonts w:cs="Times New Roman"/>
+              </w:rPr>
+              <w:t>Time to market will also be effected by delays in the project. If we take too long, we risk losing our competitive edge if/when another developer releases a similar instant messaging system.</w:t>
             </w:r>
           </w:p>
         </w:tc>
@@ -2875,96 +3693,58 @@
           </w:tcPr>
           <w:p>
             <w:pPr>
-              <w:rPr>
-                <w:rFonts w:ascii="Times New Roman" w:hAnsi="Times New Roman" w:cs="Times New Roman"/>
-              </w:rPr>
-            </w:pPr>
-            <w:r>
-              <w:rPr>
-                <w:rFonts w:ascii="Times New Roman" w:hAnsi="Times New Roman" w:cs="Times New Roman"/>
-              </w:rPr>
-              <w:t>The nature of this situation are time management and possibly insufficient skill or knowledge possessed by the group members. Time management is a great influence in determining the completion of project before the deadline because it depends on the time invested in completing each component of the project. The components of the project involves many new technologies in which time estimation for completing each component can be difficult to estimate.</w:t>
-            </w:r>
-          </w:p>
-          <w:p>
-            <w:pPr>
-              <w:rPr>
-                <w:rFonts w:ascii="Times New Roman" w:hAnsi="Times New Roman" w:cs="Times New Roman"/>
-              </w:rPr>
-            </w:pPr>
-          </w:p>
-          <w:p>
-            <w:pPr>
-              <w:rPr>
-                <w:rFonts w:ascii="Times New Roman" w:hAnsi="Times New Roman" w:cs="Times New Roman"/>
-              </w:rPr>
-            </w:pPr>
-            <w:r>
-              <w:rPr>
-                <w:rFonts w:ascii="Times New Roman" w:hAnsi="Times New Roman" w:cs="Times New Roman"/>
-              </w:rPr>
-              <w:t>Furthermore, group members are likely require to learn and develop in new languages and environment which require time, and not all group members can learn at the same speed. Thus, there will definitely be unexpected delays in the project.</w:t>
-            </w:r>
-          </w:p>
-          <w:p>
-            <w:pPr>
-              <w:rPr>
-                <w:rFonts w:ascii="Times New Roman" w:hAnsi="Times New Roman" w:cs="Times New Roman"/>
-              </w:rPr>
-            </w:pPr>
-          </w:p>
-        </w:tc>
-        <w:tc>
-          <w:tcPr>
-            <w:tcW w:w="2394" w:type="dxa"/>
-          </w:tcPr>
-          <w:p>
-            <w:pPr>
-              <w:rPr>
-                <w:rFonts w:ascii="Times New Roman" w:hAnsi="Times New Roman" w:cs="Times New Roman"/>
-              </w:rPr>
-            </w:pPr>
-            <w:r>
-              <w:rPr>
-                <w:rFonts w:ascii="Times New Roman" w:hAnsi="Times New Roman" w:cs="Times New Roman"/>
-              </w:rPr>
-              <w:t>Failure to complete</w:t>
-            </w:r>
-            <w:r>
-              <w:rPr>
-                <w:rFonts w:ascii="Times New Roman" w:hAnsi="Times New Roman" w:cs="Times New Roman"/>
-              </w:rPr>
-              <w:t xml:space="preserve"> the project under the deadline can result to academic penalties. The produced delays by poor time management can also increase or create more potential delays in the project progress. </w:t>
-            </w:r>
-          </w:p>
-        </w:tc>
-        <w:tc>
-          <w:tcPr>
-            <w:tcW w:w="2394" w:type="dxa"/>
-          </w:tcPr>
-          <w:p>
-            <w:pPr>
-              <w:rPr>
-                <w:rFonts w:ascii="Times New Roman" w:hAnsi="Times New Roman" w:cs="Times New Roman"/>
-              </w:rPr>
-            </w:pPr>
-            <w:r>
-              <w:rPr>
-                <w:rFonts w:ascii="Times New Roman" w:hAnsi="Times New Roman" w:cs="Times New Roman"/>
-              </w:rPr>
-              <w:t xml:space="preserve">The probability of this situation is medium because the group members have a flexible schedule throughout the duration of project to reduce the chances of this situation </w:t>
-            </w:r>
-            <w:r>
-              <w:rPr>
-                <w:rFonts w:ascii="Times New Roman" w:hAnsi="Times New Roman" w:cs="Times New Roman"/>
+              <w:spacing w:line="276" w:lineRule="auto"/>
+              <w:rPr>
+                <w:rFonts w:cs="Times New Roman"/>
+              </w:rPr>
+            </w:pPr>
+            <w:r>
+              <w:rPr>
+                <w:rFonts w:cs="Times New Roman"/>
+              </w:rPr>
+              <w:lastRenderedPageBreak/>
+              <w:t xml:space="preserve">The probability of this situation is medium because group members have a flexible schedule </w:t>
+            </w:r>
+            <w:r>
+              <w:rPr>
+                <w:rFonts w:cs="Times New Roman"/>
+              </w:rPr>
+              <w:lastRenderedPageBreak/>
+              <w:t xml:space="preserve">throughout the duration of project to reduce the chances of this situation </w:t>
+            </w:r>
+            <w:r>
+              <w:rPr>
+                <w:rFonts w:cs="Times New Roman"/>
               </w:rPr>
               <w:t>occurring</w:t>
             </w:r>
             <w:r>
               <w:rPr>
-                <w:rFonts w:ascii="Times New Roman" w:hAnsi="Times New Roman" w:cs="Times New Roman"/>
+                <w:rFonts w:cs="Times New Roman"/>
               </w:rPr>
               <w:t xml:space="preserve">. </w:t>
+            </w:r>
+          </w:p>
+          <w:p>
+            <w:pPr>
+              <w:spacing w:line="276" w:lineRule="auto"/>
+              <w:rPr>
+                <w:rFonts w:cs="Times New Roman"/>
+              </w:rPr>
+            </w:pPr>
+          </w:p>
+          <w:p>
+            <w:pPr>
+              <w:spacing w:line="276" w:lineRule="auto"/>
+              <w:rPr>
+                <w:rFonts w:cs="Times New Roman"/>
+              </w:rPr>
+            </w:pPr>
+            <w:r>
+              <w:rPr>
+                <w:rFonts w:cs="Times New Roman"/>
+              </w:rPr>
+              <w:t>If timing does become a significant constraint, we can consider reducing the scope of the project by focusing only on our core specifications.</w:t>
             </w:r>
           </w:p>
         </w:tc>
@@ -2972,17 +3752,18 @@
       <w:tr>
         <w:tc>
           <w:tcPr>
-            <w:tcW w:w="2394" w:type="dxa"/>
-          </w:tcPr>
-          <w:p>
-            <w:pPr>
-              <w:rPr>
-                <w:rFonts w:ascii="Times New Roman" w:hAnsi="Times New Roman" w:cs="Times New Roman"/>
-              </w:rPr>
-            </w:pPr>
-            <w:r>
-              <w:rPr>
-                <w:rFonts w:ascii="Times New Roman" w:hAnsi="Times New Roman" w:cs="Times New Roman"/>
+            <w:tcW w:w="1668" w:type="dxa"/>
+          </w:tcPr>
+          <w:p>
+            <w:pPr>
+              <w:spacing w:line="276" w:lineRule="auto"/>
+              <w:rPr>
+                <w:rFonts w:cs="Times New Roman"/>
+              </w:rPr>
+            </w:pPr>
+            <w:r>
+              <w:rPr>
+                <w:rFonts w:cs="Times New Roman"/>
               </w:rPr>
               <w:lastRenderedPageBreak/>
               <w:t>Team member leaving or disbandment of the team.</w:t>
@@ -2991,19 +3772,151 @@
         </w:tc>
         <w:tc>
           <w:tcPr>
+            <w:tcW w:w="3120" w:type="dxa"/>
+          </w:tcPr>
+          <w:p>
+            <w:pPr>
+              <w:spacing w:line="276" w:lineRule="auto"/>
+              <w:rPr>
+                <w:rFonts w:cs="Times New Roman"/>
+              </w:rPr>
+            </w:pPr>
+            <w:r>
+              <w:rPr>
+                <w:rFonts w:cs="Times New Roman"/>
+              </w:rPr>
+              <w:t xml:space="preserve">In every project involving two or more people, </w:t>
+            </w:r>
+            <w:r>
+              <w:rPr>
+                <w:rFonts w:cs="Times New Roman"/>
+              </w:rPr>
+              <w:t>some degree of conflict will be inevitable</w:t>
+            </w:r>
+            <w:r>
+              <w:rPr>
+                <w:rFonts w:cs="Times New Roman"/>
+              </w:rPr>
+              <w:t>.</w:t>
+            </w:r>
+            <w:r>
+              <w:rPr>
+                <w:rFonts w:cs="Times New Roman"/>
+              </w:rPr>
+              <w:t xml:space="preserve"> Members may decide to leave the team in the worst case.</w:t>
+            </w:r>
+          </w:p>
+          <w:p>
+            <w:pPr>
+              <w:spacing w:line="276" w:lineRule="auto"/>
+              <w:rPr>
+                <w:rFonts w:cs="Times New Roman"/>
+              </w:rPr>
+            </w:pPr>
+          </w:p>
+          <w:p>
+            <w:pPr>
+              <w:spacing w:line="276" w:lineRule="auto"/>
+              <w:rPr>
+                <w:rFonts w:cs="Times New Roman"/>
+              </w:rPr>
+            </w:pPr>
+            <w:r>
+              <w:rPr>
+                <w:rFonts w:cs="Times New Roman"/>
+              </w:rPr>
+              <w:t>Also, there is a chance that certain members may need to leave the program in the second term due to failing out or other special circumstances.</w:t>
+            </w:r>
+          </w:p>
+        </w:tc>
+        <w:tc>
+          <w:tcPr>
             <w:tcW w:w="2394" w:type="dxa"/>
           </w:tcPr>
           <w:p>
             <w:pPr>
-              <w:rPr>
-                <w:rFonts w:ascii="Times New Roman" w:hAnsi="Times New Roman" w:cs="Times New Roman"/>
-              </w:rPr>
-            </w:pPr>
-            <w:r>
-              <w:rPr>
-                <w:rFonts w:ascii="Times New Roman" w:hAnsi="Times New Roman" w:cs="Times New Roman"/>
-              </w:rPr>
-              <w:t>The nature of this situation is group dynamic problems. In every project involving two or more people, it is inevitable that there will be conflicts between team members when working together.</w:t>
+              <w:spacing w:line="276" w:lineRule="auto"/>
+              <w:rPr>
+                <w:rFonts w:cs="Times New Roman"/>
+              </w:rPr>
+            </w:pPr>
+            <w:r>
+              <w:rPr>
+                <w:rFonts w:cs="Times New Roman"/>
+              </w:rPr>
+              <w:t xml:space="preserve">In </w:t>
+            </w:r>
+            <w:r>
+              <w:rPr>
+                <w:rFonts w:cs="Times New Roman"/>
+              </w:rPr>
+              <w:t xml:space="preserve">the </w:t>
+            </w:r>
+            <w:r>
+              <w:rPr>
+                <w:rFonts w:cs="Times New Roman"/>
+              </w:rPr>
+              <w:t xml:space="preserve">situation </w:t>
+            </w:r>
+            <w:r>
+              <w:rPr>
+                <w:rFonts w:cs="Times New Roman"/>
+              </w:rPr>
+              <w:t>where</w:t>
+            </w:r>
+            <w:r>
+              <w:rPr>
+                <w:rFonts w:cs="Times New Roman"/>
+              </w:rPr>
+              <w:t xml:space="preserve"> a team member were to leave the group, it will greatly affect the project and the remaining team members. Addition time required to </w:t>
+            </w:r>
+            <w:r>
+              <w:rPr>
+                <w:rFonts w:cs="Times New Roman"/>
+              </w:rPr>
+              <w:t>cover for</w:t>
+            </w:r>
+            <w:r>
+              <w:rPr>
+                <w:rFonts w:cs="Times New Roman"/>
+              </w:rPr>
+              <w:t xml:space="preserve"> t</w:t>
+            </w:r>
+            <w:r>
+              <w:rPr>
+                <w:rFonts w:cs="Times New Roman"/>
+              </w:rPr>
+              <w:t>he remaining work of the missing</w:t>
+            </w:r>
+            <w:r>
+              <w:rPr>
+                <w:rFonts w:cs="Times New Roman"/>
+              </w:rPr>
+              <w:t xml:space="preserve"> member, </w:t>
+            </w:r>
+            <w:r>
+              <w:rPr>
+                <w:rFonts w:cs="Times New Roman"/>
+              </w:rPr>
+              <w:t>and the</w:t>
+            </w:r>
+            <w:r>
+              <w:rPr>
+                <w:rFonts w:cs="Times New Roman"/>
+              </w:rPr>
+              <w:t xml:space="preserve"> </w:t>
+            </w:r>
+            <w:r>
+              <w:rPr>
+                <w:rFonts w:cs="Times New Roman"/>
+              </w:rPr>
+              <w:t>morale</w:t>
+            </w:r>
+            <w:r>
+              <w:rPr>
+                <w:rFonts w:cs="Times New Roman"/>
+              </w:rPr>
+              <w:t xml:space="preserve"> of the team will be heavily affected. In the worst case, the entire team can disband and abandon the project.</w:t>
             </w:r>
           </w:p>
         </w:tc>
@@ -3013,45 +3926,62 @@
           </w:tcPr>
           <w:p>
             <w:pPr>
-              <w:rPr>
-                <w:rFonts w:ascii="Times New Roman" w:hAnsi="Times New Roman" w:cs="Times New Roman"/>
-              </w:rPr>
-            </w:pPr>
-            <w:r>
-              <w:rPr>
-                <w:rFonts w:ascii="Times New Roman" w:hAnsi="Times New Roman" w:cs="Times New Roman"/>
-              </w:rPr>
-              <w:t xml:space="preserve">In such a case where the situation of a team member were to leave the group, it will greatly affect the project and the remaining team members. Addition time required to complete the remaining work of the leaving member, </w:t>
-            </w:r>
-            <w:r>
-              <w:rPr>
-                <w:rFonts w:ascii="Times New Roman" w:hAnsi="Times New Roman" w:cs="Times New Roman"/>
-              </w:rPr>
-              <w:t>and the</w:t>
-            </w:r>
-            <w:r>
-              <w:rPr>
-                <w:rFonts w:ascii="Times New Roman" w:hAnsi="Times New Roman" w:cs="Times New Roman"/>
-              </w:rPr>
-              <w:t xml:space="preserve"> spirit of the team will be heavily affected. In the worst case, the entire team can disband and abandon the project.</w:t>
-            </w:r>
-          </w:p>
-        </w:tc>
-        <w:tc>
-          <w:tcPr>
-            <w:tcW w:w="2394" w:type="dxa"/>
-          </w:tcPr>
-          <w:p>
-            <w:pPr>
-              <w:rPr>
-                <w:rFonts w:ascii="Times New Roman" w:hAnsi="Times New Roman" w:cs="Times New Roman"/>
-              </w:rPr>
-            </w:pPr>
-            <w:r>
-              <w:rPr>
-                <w:rFonts w:ascii="Times New Roman" w:hAnsi="Times New Roman" w:cs="Times New Roman"/>
-              </w:rPr>
-              <w:t xml:space="preserve">The probability of this situation were to occur is low. The team members have worked on previous projects involving cooperation and teamwork. </w:t>
+              <w:spacing w:line="276" w:lineRule="auto"/>
+              <w:rPr>
+                <w:rFonts w:cs="Times New Roman"/>
+              </w:rPr>
+            </w:pPr>
+            <w:r>
+              <w:rPr>
+                <w:rFonts w:cs="Times New Roman"/>
+              </w:rPr>
+              <w:t xml:space="preserve">The probability of this situation </w:t>
+            </w:r>
+            <w:r>
+              <w:rPr>
+                <w:rFonts w:cs="Times New Roman"/>
+              </w:rPr>
+              <w:t xml:space="preserve">to </w:t>
+            </w:r>
+            <w:r>
+              <w:rPr>
+                <w:rFonts w:cs="Times New Roman"/>
+              </w:rPr>
+              <w:t xml:space="preserve">occur is low. The team members have worked on previous projects involving cooperation and teamwork. </w:t>
+            </w:r>
+          </w:p>
+          <w:p>
+            <w:pPr>
+              <w:spacing w:line="276" w:lineRule="auto"/>
+              <w:rPr>
+                <w:rFonts w:cs="Times New Roman"/>
+              </w:rPr>
+            </w:pPr>
+          </w:p>
+          <w:p>
+            <w:pPr>
+              <w:spacing w:line="276" w:lineRule="auto"/>
+              <w:rPr>
+                <w:rFonts w:cs="Times New Roman"/>
+              </w:rPr>
+            </w:pPr>
+            <w:r>
+              <w:rPr>
+                <w:rFonts w:cs="Times New Roman"/>
+              </w:rPr>
+              <w:t xml:space="preserve">To </w:t>
+            </w:r>
+            <w:r>
+              <w:rPr>
+                <w:rFonts w:cs="Times New Roman"/>
+              </w:rPr>
+              <w:t xml:space="preserve">mitigate the risk of any single member leaving, </w:t>
+            </w:r>
+            <w:r>
+              <w:rPr>
+                <w:rFonts w:cs="Times New Roman"/>
+              </w:rPr>
+              <w:t>we will try to distribute work so that at least two people in the group are domain experts on any single component or technology used in our project.</w:t>
             </w:r>
           </w:p>
         </w:tc>
@@ -3063,23 +3993,22 @@
         <w:br w:type="page"/>
       </w:r>
     </w:p>
-    <w:bookmarkStart w:id="9" w:name="_Toc389435728" w:displacedByCustomXml="next"/>
+    <w:bookmarkStart w:id="11" w:name="_Toc389485429" w:displacedByCustomXml="next"/>
     <w:sdt>
       <w:sdtPr>
+        <w:rPr>
+          <w:rFonts w:asciiTheme="minorHAnsi" w:eastAsiaTheme="minorEastAsia" w:hAnsiTheme="minorHAnsi" w:cstheme="minorBidi"/>
+          <w:color w:val="auto"/>
+          <w:sz w:val="22"/>
+          <w:szCs w:val="22"/>
+        </w:rPr>
         <w:id w:val="1638064894"/>
         <w:docPartObj>
           <w:docPartGallery w:val="Bibliographies"/>
           <w:docPartUnique/>
         </w:docPartObj>
       </w:sdtPr>
-      <w:sdtEndPr>
-        <w:rPr>
-          <w:rFonts w:asciiTheme="minorHAnsi" w:eastAsiaTheme="minorEastAsia" w:hAnsiTheme="minorHAnsi" w:cstheme="minorBidi"/>
-          <w:color w:val="auto"/>
-          <w:sz w:val="22"/>
-          <w:szCs w:val="22"/>
-        </w:rPr>
-      </w:sdtEndPr>
+      <w:sdtEndPr/>
       <w:sdtContent>
         <w:p>
           <w:pPr>
@@ -3088,13 +4017,14 @@
           <w:r>
             <w:t>References</w:t>
           </w:r>
-          <w:bookmarkEnd w:id="9"/>
+          <w:bookmarkEnd w:id="11"/>
         </w:p>
         <w:sdt>
           <w:sdtPr>
             <w:id w:val="-573587230"/>
             <w:bibliography/>
           </w:sdtPr>
+          <w:sdtEndPr/>
           <w:sdtContent>
             <w:p>
               <w:pPr>
@@ -3369,7 +4299,7 @@
           <w:rPr>
             <w:noProof/>
           </w:rPr>
-          <w:t>9</w:t>
+          <w:t>3</w:t>
         </w:r>
         <w:r>
           <w:rPr>
@@ -4209,6 +5139,36 @@
     <w:uiPriority w:val="99"/>
     <w:rsid w:val="00B048DF"/>
   </w:style>
+  <w:style w:type="paragraph" w:styleId="BalloonText">
+    <w:name w:val="Balloon Text"/>
+    <w:basedOn w:val="Normal"/>
+    <w:link w:val="BalloonTextChar"/>
+    <w:uiPriority w:val="99"/>
+    <w:semiHidden/>
+    <w:unhideWhenUsed/>
+    <w:rsid w:val="008423C0"/>
+    <w:pPr>
+      <w:spacing w:after="0" w:line="240" w:lineRule="auto"/>
+    </w:pPr>
+    <w:rPr>
+      <w:rFonts w:ascii="Tahoma" w:hAnsi="Tahoma" w:cs="Tahoma"/>
+      <w:sz w:val="16"/>
+      <w:szCs w:val="16"/>
+    </w:rPr>
+  </w:style>
+  <w:style w:type="character" w:customStyle="1" w:styleId="BalloonTextChar">
+    <w:name w:val="Balloon Text Char"/>
+    <w:basedOn w:val="DefaultParagraphFont"/>
+    <w:link w:val="BalloonText"/>
+    <w:uiPriority w:val="99"/>
+    <w:semiHidden/>
+    <w:rsid w:val="008423C0"/>
+    <w:rPr>
+      <w:rFonts w:ascii="Tahoma" w:hAnsi="Tahoma" w:cs="Tahoma"/>
+      <w:sz w:val="16"/>
+      <w:szCs w:val="16"/>
+    </w:rPr>
+  </w:style>
 </w:styles>
 </file>
 
@@ -4309,68 +5269,6 @@
         </w:p>
       </w:docPartBody>
     </w:docPart>
-    <w:docPart>
-      <w:docPartPr>
-        <w:name w:val="13362998EEC541BF945293F176A979A7"/>
-        <w:category>
-          <w:name w:val="General"/>
-          <w:gallery w:val="placeholder"/>
-        </w:category>
-        <w:types>
-          <w:type w:val="bbPlcHdr"/>
-        </w:types>
-        <w:behaviors>
-          <w:behavior w:val="content"/>
-        </w:behaviors>
-        <w:guid w:val="{E149B10F-38D2-4BBE-9C63-BCCA5C5436F1}"/>
-      </w:docPartPr>
-      <w:docPartBody>
-        <w:p>
-          <w:pPr>
-            <w:pStyle w:val="13362998EEC541BF945293F176A979A7"/>
-          </w:pPr>
-          <w:r>
-            <w:rPr>
-              <w:color w:val="5B9BD5" w:themeColor="accent1"/>
-              <w:sz w:val="28"/>
-              <w:szCs w:val="28"/>
-            </w:rPr>
-            <w:t>[Author name]</w:t>
-          </w:r>
-        </w:p>
-      </w:docPartBody>
-    </w:docPart>
-    <w:docPart>
-      <w:docPartPr>
-        <w:name w:val="C400AD17D31C48B59D38A266F8108BF4"/>
-        <w:category>
-          <w:name w:val="General"/>
-          <w:gallery w:val="placeholder"/>
-        </w:category>
-        <w:types>
-          <w:type w:val="bbPlcHdr"/>
-        </w:types>
-        <w:behaviors>
-          <w:behavior w:val="content"/>
-        </w:behaviors>
-        <w:guid w:val="{DB7488F1-D7B2-4891-B5BC-DA4342F7CE29}"/>
-      </w:docPartPr>
-      <w:docPartBody>
-        <w:p>
-          <w:pPr>
-            <w:pStyle w:val="C400AD17D31C48B59D38A266F8108BF4"/>
-          </w:pPr>
-          <w:r>
-            <w:rPr>
-              <w:color w:val="5B9BD5" w:themeColor="accent1"/>
-              <w:sz w:val="28"/>
-              <w:szCs w:val="28"/>
-            </w:rPr>
-            <w:t>[Date]</w:t>
-          </w:r>
-        </w:p>
-      </w:docPartBody>
-    </w:docPart>
   </w:docParts>
 </w:glossaryDocument>
 </file>
@@ -4414,6 +5312,13 @@
     <w:pitch w:val="fixed"/>
     <w:sig w:usb0="E00002FF" w:usb1="6AC7FDFB" w:usb2="08000012" w:usb3="00000000" w:csb0="0002009F" w:csb1="00000000"/>
   </w:font>
+  <w:font w:name="Tahoma">
+    <w:panose1 w:val="020B0604030504040204"/>
+    <w:charset w:val="00"/>
+    <w:family w:val="swiss"/>
+    <w:pitch w:val="variable"/>
+    <w:sig w:usb0="E1002EFF" w:usb1="C000605B" w:usb2="00000029" w:usb3="00000000" w:csb0="000101FF" w:csb1="00000000"/>
+  </w:font>
 </w:fonts>
 </file>
 
@@ -4424,15 +5329,17 @@
   <w:characterSpacingControl w:val="doNotCompress"/>
   <w:compat>
     <w:useFELayout/>
-    <w:compatSetting w:name="compatibilityMode" w:uri="http://schemas.microsoft.com/office/word" w:val="15"/>
+    <w:compatSetting w:name="compatibilityMode" w:uri="http://schemas.microsoft.com/office/word" w:val="14"/>
     <w:compatSetting w:name="overrideTableStyleFontSizeAndJustification" w:uri="http://schemas.microsoft.com/office/word" w:val="1"/>
     <w:compatSetting w:name="enableOpenTypeFeatures" w:uri="http://schemas.microsoft.com/office/word" w:val="1"/>
     <w:compatSetting w:name="doNotFlipMirrorIndents" w:uri="http://schemas.microsoft.com/office/word" w:val="1"/>
-    <w:compatSetting w:name="differentiateMultirowTableHeaders" w:uri="http://schemas.microsoft.com/office/word" w:val="1"/>
   </w:compat>
   <w:rsids>
     <w:rsidRoot w:val="003C5B16"/>
+    <w:rsid w:val="000E46F0"/>
+    <w:rsid w:val="001C097D"/>
     <w:rsid w:val="003C5B16"/>
+    <w:rsid w:val="0083156A"/>
     <w:rsid w:val="00D84C4B"/>
   </w:rsids>
   <m:mathPr>
@@ -4452,7 +5359,6 @@
   <w:clrSchemeMapping w:bg1="light1" w:t1="dark1" w:bg2="light2" w:t2="dark2" w:accent1="accent1" w:accent2="accent2" w:accent3="accent3" w:accent4="accent4" w:accent5="accent5" w:accent6="accent6" w:hyperlink="hyperlink" w:followedHyperlink="followedHyperlink"/>
   <w:decimalSymbol w:val="."/>
   <w:listSeparator w:val=","/>
-  <w15:chartTrackingRefBased/>
 </w:settings>
 </file>
 
@@ -4913,6 +5819,16 @@
     <w:name w:val="134DD981729C4FF091F245747183BE7B"/>
     <w:rsid w:val="003C5B16"/>
   </w:style>
+  <w:style w:type="paragraph" w:customStyle="1" w:styleId="28399B70176045A7A0AF1FAE0ED9FD7E">
+    <w:name w:val="28399B70176045A7A0AF1FAE0ED9FD7E"/>
+    <w:rsid w:val="000E46F0"/>
+    <w:pPr>
+      <w:spacing w:after="200" w:line="276" w:lineRule="auto"/>
+    </w:pPr>
+    <w:rPr>
+      <w:lang w:val="en-CA" w:eastAsia="en-CA"/>
+    </w:rPr>
+  </w:style>
 </w:styles>
 </file>
 
@@ -4966,7 +5882,7 @@
     </a:clrScheme>
     <a:fontScheme name="Office">
       <a:majorFont>
-        <a:latin typeface="Calibri Light" panose="020F0302020204030204"/>
+        <a:latin typeface="Calibri Light"/>
         <a:ea typeface=""/>
         <a:cs typeface=""/>
         <a:font script="Jpan" typeface="ＭＳ ゴシック"/>
@@ -5001,7 +5917,7 @@
         <a:font script="Geor" typeface="Sylfaen"/>
       </a:majorFont>
       <a:minorFont>
-        <a:latin typeface="Calibri" panose="020F0502020204030204"/>
+        <a:latin typeface="Calibri"/>
         <a:ea typeface=""/>
         <a:cs typeface=""/>
         <a:font script="Jpan" typeface="ＭＳ 明朝"/>
@@ -5186,7 +6102,7 @@
 
 <file path=customXml/item1.xml><?xml version="1.0" encoding="utf-8"?>
 <CoverPageProperties xmlns="http://schemas.microsoft.com/office/2006/coverPageProps">
-  <PublishDate>2014-06-01T00:00:00</PublishDate>
+  <PublishDate>2014-06-02T00:00:00</PublishDate>
   <Abstract/>
   <CompanyAddress/>
   <CompanyPhone/>
@@ -5274,7 +6190,7 @@
 </file>
 
 <file path=customXml/itemProps2.xml><?xml version="1.0" encoding="utf-8"?>
-<ds:datastoreItem xmlns:ds="http://schemas.openxmlformats.org/officeDocument/2006/customXml" ds:itemID="{1F158E46-2D33-4237-9F45-BB5AEB9C53B2}">
+<ds:datastoreItem xmlns:ds="http://schemas.openxmlformats.org/officeDocument/2006/customXml" ds:itemID="{21DDFFDC-3812-41FB-BE4B-B8C910FDA44F}">
   <ds:schemaRefs>
     <ds:schemaRef ds:uri="http://schemas.openxmlformats.org/officeDocument/2006/bibliography"/>
   </ds:schemaRefs>

</xml_diff>